<commit_message>
Thêm_Concept Doc +Design Doc
</commit_message>
<xml_diff>
--- a/TaiLieuTrienKhai_BTL_Nhom2_62TH4.docx
+++ b/TaiLieuTrienKhai_BTL_Nhom2_62TH4.docx
@@ -528,6 +528,881 @@
         </w:rPr>
         <w:t>Tóm Tắt: "Cuộc Phiêu Lưu của Ruby" là một trò chơi hành động 2D đầy màu sắc và độc đáo, hứa hẹn mang lại cho người chơi một cuộc phiêu lưu không ngừng với thế giới đầy bí ẩn và thách thức. Được thiết kế để kết hợp giữa trải nghiệm nảy và chiến đấu sáng tạo, trò chơi mong muốn làm say đắm người chơi từ đầu đến cuối.</w:t>
       </w:r>
+    </w:p>
+    <w:p>
+      <w:pPr>
+        <w:rPr>
+          <w:rFonts w:ascii="Times New Roman" w:hAnsi="Times New Roman" w:cs="Times New Roman"/>
+          <w:sz w:val="26"/>
+          <w:szCs w:val="26"/>
+        </w:rPr>
+      </w:pPr>
+    </w:p>
+    <w:p>
+      <w:pPr>
+        <w:rPr>
+          <w:rFonts w:ascii="Times New Roman" w:hAnsi="Times New Roman" w:cs="Times New Roman"/>
+          <w:sz w:val="26"/>
+          <w:szCs w:val="26"/>
+        </w:rPr>
+      </w:pPr>
+    </w:p>
+    <w:p>
+      <w:pPr>
+        <w:rPr>
+          <w:rFonts w:ascii="Times New Roman" w:hAnsi="Times New Roman" w:cs="Times New Roman"/>
+          <w:b/>
+          <w:bCs/>
+          <w:sz w:val="26"/>
+          <w:szCs w:val="26"/>
+        </w:rPr>
+      </w:pPr>
+      <w:r>
+        <w:rPr>
+          <w:rFonts w:ascii="Times New Roman" w:hAnsi="Times New Roman" w:cs="Times New Roman"/>
+          <w:b/>
+          <w:bCs/>
+          <w:sz w:val="26"/>
+          <w:szCs w:val="26"/>
+        </w:rPr>
+        <w:t xml:space="preserve">Concept Doc - "Cuộc Phiêu Lưu của Ruby" </w:t>
+      </w:r>
+    </w:p>
+    <w:p>
+      <w:pPr>
+        <w:rPr>
+          <w:rFonts w:ascii="Times New Roman" w:hAnsi="Times New Roman" w:cs="Times New Roman"/>
+          <w:sz w:val="26"/>
+          <w:szCs w:val="26"/>
+        </w:rPr>
+      </w:pPr>
+      <w:r>
+        <w:rPr>
+          <w:rFonts w:ascii="Times New Roman" w:hAnsi="Times New Roman" w:cs="Times New Roman"/>
+          <w:sz w:val="26"/>
+          <w:szCs w:val="26"/>
+        </w:rPr>
+        <w:t>Cốt Truyện:</w:t>
+      </w:r>
+    </w:p>
+    <w:p>
+      <w:pPr>
+        <w:pStyle w:val="ListParagraph"/>
+        <w:numPr>
+          <w:ilvl w:val="0"/>
+          <w:numId w:val="4"/>
+        </w:numPr>
+        <w:rPr>
+          <w:rFonts w:ascii="Times New Roman" w:hAnsi="Times New Roman" w:cs="Times New Roman"/>
+          <w:sz w:val="26"/>
+          <w:szCs w:val="26"/>
+        </w:rPr>
+      </w:pPr>
+      <w:r>
+        <w:rPr>
+          <w:rFonts w:ascii="Times New Roman" w:hAnsi="Times New Roman" w:cs="Times New Roman"/>
+          <w:sz w:val="26"/>
+          <w:szCs w:val="26"/>
+        </w:rPr>
+        <w:t xml:space="preserve">Bắt Đầu Hành Trình: Ruby, một người trẻ trung và tò mò, phát hiện một cuốn sách cổ xưa chứa đựng bí mật của một thế giới khác. Cô quyết định bắt đầu cuộc phiêu lưu để tìm kiếm sự thật và khám phá các thế giới mới. </w:t>
+      </w:r>
+    </w:p>
+    <w:p>
+      <w:pPr>
+        <w:pStyle w:val="ListParagraph"/>
+        <w:numPr>
+          <w:ilvl w:val="0"/>
+          <w:numId w:val="4"/>
+        </w:numPr>
+        <w:rPr>
+          <w:rFonts w:ascii="Times New Roman" w:hAnsi="Times New Roman" w:cs="Times New Roman"/>
+          <w:sz w:val="26"/>
+          <w:szCs w:val="26"/>
+        </w:rPr>
+      </w:pPr>
+      <w:r>
+        <w:rPr>
+          <w:rFonts w:ascii="Times New Roman" w:hAnsi="Times New Roman" w:cs="Times New Roman"/>
+          <w:sz w:val="26"/>
+          <w:szCs w:val="26"/>
+        </w:rPr>
+        <w:t>Thế Giới Đa Dạng: Ruby sẽ du hành qua nhiều khu vực độc đáo như Rừng Rậm, Hang Động Bí Mật, và Thành Phố Cổ. Mỗi thế giới mang đến những câu đố, thách thức, và quái vật độc đáo.</w:t>
+      </w:r>
+    </w:p>
+    <w:p>
+      <w:pPr>
+        <w:pStyle w:val="ListParagraph"/>
+        <w:numPr>
+          <w:ilvl w:val="0"/>
+          <w:numId w:val="4"/>
+        </w:numPr>
+        <w:rPr>
+          <w:rFonts w:ascii="Times New Roman" w:hAnsi="Times New Roman" w:cs="Times New Roman"/>
+          <w:sz w:val="26"/>
+          <w:szCs w:val="26"/>
+        </w:rPr>
+      </w:pPr>
+      <w:r>
+        <w:rPr>
+          <w:rFonts w:ascii="Times New Roman" w:hAnsi="Times New Roman" w:cs="Times New Roman"/>
+          <w:sz w:val="26"/>
+          <w:szCs w:val="26"/>
+        </w:rPr>
+        <w:t>Bí Ẩn và Nhân Vật Phụ: Trong hành trình, Ruby sẽ gặp những nhân vật phụ có vai trò quan trọng, mỗi người mang theo những bí mật và câu chuyện riêng. Những bí ẩn này giúp xây dựng thêm chiều sâu cho cốt truyện.</w:t>
+      </w:r>
+    </w:p>
+    <w:p>
+      <w:pPr>
+        <w:rPr>
+          <w:rFonts w:ascii="Times New Roman" w:hAnsi="Times New Roman" w:cs="Times New Roman"/>
+          <w:sz w:val="26"/>
+          <w:szCs w:val="26"/>
+        </w:rPr>
+      </w:pPr>
+      <w:r>
+        <w:rPr>
+          <w:rFonts w:ascii="Times New Roman" w:hAnsi="Times New Roman" w:cs="Times New Roman"/>
+          <w:sz w:val="26"/>
+          <w:szCs w:val="26"/>
+        </w:rPr>
+        <w:t xml:space="preserve"> Nhân Vật: </w:t>
+      </w:r>
+    </w:p>
+    <w:p>
+      <w:pPr>
+        <w:pStyle w:val="ListParagraph"/>
+        <w:numPr>
+          <w:ilvl w:val="0"/>
+          <w:numId w:val="5"/>
+        </w:numPr>
+        <w:rPr>
+          <w:rFonts w:ascii="Times New Roman" w:hAnsi="Times New Roman" w:cs="Times New Roman"/>
+          <w:sz w:val="26"/>
+          <w:szCs w:val="26"/>
+        </w:rPr>
+      </w:pPr>
+      <w:r>
+        <w:rPr>
+          <w:rFonts w:ascii="Times New Roman" w:hAnsi="Times New Roman" w:cs="Times New Roman"/>
+          <w:sz w:val="26"/>
+          <w:szCs w:val="26"/>
+        </w:rPr>
+        <w:t xml:space="preserve">Ruby: Nhân vật chính, là người chơi điều khiển, có khả năng nảy cao và sử dụng vũ khí đa dạng. Phát triển qua hành trình từ một người trẻ tò mò đến một anh hùng mạnh mẽ. </w:t>
+      </w:r>
+    </w:p>
+    <w:p>
+      <w:pPr>
+        <w:pStyle w:val="ListParagraph"/>
+        <w:numPr>
+          <w:ilvl w:val="0"/>
+          <w:numId w:val="5"/>
+        </w:numPr>
+        <w:rPr>
+          <w:rFonts w:ascii="Times New Roman" w:hAnsi="Times New Roman" w:cs="Times New Roman"/>
+          <w:sz w:val="26"/>
+          <w:szCs w:val="26"/>
+        </w:rPr>
+      </w:pPr>
+      <w:r>
+        <w:rPr>
+          <w:rFonts w:ascii="Times New Roman" w:hAnsi="Times New Roman" w:cs="Times New Roman"/>
+          <w:sz w:val="26"/>
+          <w:szCs w:val="26"/>
+        </w:rPr>
+        <w:lastRenderedPageBreak/>
+        <w:t>Nhân Vật Phụ: Các nhân vật phụ như người hướng dẫn, đồng hành, và kẻ thù chính có đặc điểm và lý do xuất hiện độc đáo, đóng góp vào sự phong phú của thế giới và cốt truyện.</w:t>
+      </w:r>
+    </w:p>
+    <w:p>
+      <w:pPr>
+        <w:rPr>
+          <w:rFonts w:ascii="Times New Roman" w:hAnsi="Times New Roman" w:cs="Times New Roman"/>
+          <w:sz w:val="26"/>
+          <w:szCs w:val="26"/>
+        </w:rPr>
+      </w:pPr>
+      <w:r>
+        <w:rPr>
+          <w:rFonts w:ascii="Times New Roman" w:hAnsi="Times New Roman" w:cs="Times New Roman"/>
+          <w:sz w:val="26"/>
+          <w:szCs w:val="26"/>
+        </w:rPr>
+        <w:t xml:space="preserve"> Thế Giới:</w:t>
+      </w:r>
+    </w:p>
+    <w:p>
+      <w:pPr>
+        <w:pStyle w:val="ListParagraph"/>
+        <w:numPr>
+          <w:ilvl w:val="0"/>
+          <w:numId w:val="6"/>
+        </w:numPr>
+        <w:rPr>
+          <w:rFonts w:ascii="Times New Roman" w:hAnsi="Times New Roman" w:cs="Times New Roman"/>
+          <w:sz w:val="26"/>
+          <w:szCs w:val="26"/>
+        </w:rPr>
+      </w:pPr>
+      <w:r>
+        <w:rPr>
+          <w:rFonts w:ascii="Times New Roman" w:hAnsi="Times New Roman" w:cs="Times New Roman"/>
+          <w:sz w:val="26"/>
+          <w:szCs w:val="26"/>
+        </w:rPr>
+        <w:t xml:space="preserve">Rừng Rậm: Một khu vực mênh mông với cây cỏ cao, động vật săn mồi, và câu đố tự nhiên. Ruby cần sử dụng kỹ năng nảy để vượt qua đồi núi và hang động. </w:t>
+      </w:r>
+    </w:p>
+    <w:p>
+      <w:pPr>
+        <w:pStyle w:val="ListParagraph"/>
+        <w:numPr>
+          <w:ilvl w:val="0"/>
+          <w:numId w:val="6"/>
+        </w:numPr>
+        <w:rPr>
+          <w:rFonts w:ascii="Times New Roman" w:hAnsi="Times New Roman" w:cs="Times New Roman"/>
+          <w:sz w:val="26"/>
+          <w:szCs w:val="26"/>
+        </w:rPr>
+      </w:pPr>
+      <w:r>
+        <w:rPr>
+          <w:rFonts w:ascii="Times New Roman" w:hAnsi="Times New Roman" w:cs="Times New Roman"/>
+          <w:sz w:val="26"/>
+          <w:szCs w:val="26"/>
+        </w:rPr>
+        <w:t xml:space="preserve">Hang Động Bí Mật: Khu vực chứa đựng những câu đố và thách thức khám phá. Ruby phải giải quyết bí ẩn và tránh qua mê cung đen tối để tiến lên. </w:t>
+      </w:r>
+    </w:p>
+    <w:p>
+      <w:pPr>
+        <w:pStyle w:val="ListParagraph"/>
+        <w:numPr>
+          <w:ilvl w:val="0"/>
+          <w:numId w:val="6"/>
+        </w:numPr>
+        <w:rPr>
+          <w:rFonts w:ascii="Times New Roman" w:hAnsi="Times New Roman" w:cs="Times New Roman"/>
+          <w:sz w:val="26"/>
+          <w:szCs w:val="26"/>
+        </w:rPr>
+      </w:pPr>
+      <w:r>
+        <w:rPr>
+          <w:rFonts w:ascii="Times New Roman" w:hAnsi="Times New Roman" w:cs="Times New Roman"/>
+          <w:sz w:val="26"/>
+          <w:szCs w:val="26"/>
+        </w:rPr>
+        <w:t xml:space="preserve">Thành Phố Cổ: Nơi có nền văn hóa cổ xưa và cấu trúc kiến trúc độc đáo. Ruby cần tìm hiểu về lịch sử và sử dụng kiến thức này để vượt qua các thử thách. </w:t>
+      </w:r>
+    </w:p>
+    <w:p>
+      <w:pPr>
+        <w:rPr>
+          <w:rFonts w:ascii="Times New Roman" w:hAnsi="Times New Roman" w:cs="Times New Roman"/>
+          <w:sz w:val="26"/>
+          <w:szCs w:val="26"/>
+        </w:rPr>
+      </w:pPr>
+      <w:r>
+        <w:rPr>
+          <w:rFonts w:ascii="Times New Roman" w:hAnsi="Times New Roman" w:cs="Times New Roman"/>
+          <w:sz w:val="26"/>
+          <w:szCs w:val="26"/>
+        </w:rPr>
+        <w:t xml:space="preserve">Thiết Kế Cấp Độ: </w:t>
+      </w:r>
+    </w:p>
+    <w:p>
+      <w:pPr>
+        <w:pStyle w:val="ListParagraph"/>
+        <w:numPr>
+          <w:ilvl w:val="0"/>
+          <w:numId w:val="7"/>
+        </w:numPr>
+        <w:rPr>
+          <w:rFonts w:ascii="Times New Roman" w:hAnsi="Times New Roman" w:cs="Times New Roman"/>
+          <w:sz w:val="26"/>
+          <w:szCs w:val="26"/>
+        </w:rPr>
+      </w:pPr>
+      <w:r>
+        <w:rPr>
+          <w:rFonts w:ascii="Times New Roman" w:hAnsi="Times New Roman" w:cs="Times New Roman"/>
+          <w:sz w:val="26"/>
+          <w:szCs w:val="26"/>
+        </w:rPr>
+        <w:t>Môi Trường Tương Tác: Mỗi cấp độ có môi trường tương tác và động lực khác nhau, khuyến khích người chơi sáng tạo trong cách họ giải quyết vấn đề.</w:t>
+      </w:r>
+    </w:p>
+    <w:p>
+      <w:pPr>
+        <w:pStyle w:val="ListParagraph"/>
+        <w:numPr>
+          <w:ilvl w:val="0"/>
+          <w:numId w:val="7"/>
+        </w:numPr>
+        <w:rPr>
+          <w:rFonts w:ascii="Times New Roman" w:hAnsi="Times New Roman" w:cs="Times New Roman"/>
+          <w:sz w:val="26"/>
+          <w:szCs w:val="26"/>
+        </w:rPr>
+      </w:pPr>
+      <w:r>
+        <w:rPr>
+          <w:rFonts w:ascii="Times New Roman" w:hAnsi="Times New Roman" w:cs="Times New Roman"/>
+          <w:sz w:val="26"/>
+          <w:szCs w:val="26"/>
+        </w:rPr>
+        <w:t xml:space="preserve">Cấp Độ Phiêu Lưu: Cấp độ được thiết kế để mở rộng thế giới và cốt truyện, tiết lộ bí mật và nhân vật mới, giữ cho người chơi luôn tò mò. </w:t>
+      </w:r>
+    </w:p>
+    <w:p>
+      <w:pPr>
+        <w:rPr>
+          <w:rFonts w:ascii="Times New Roman" w:hAnsi="Times New Roman" w:cs="Times New Roman"/>
+          <w:sz w:val="26"/>
+          <w:szCs w:val="26"/>
+        </w:rPr>
+      </w:pPr>
+      <w:r>
+        <w:rPr>
+          <w:rFonts w:ascii="Times New Roman" w:hAnsi="Times New Roman" w:cs="Times New Roman"/>
+          <w:sz w:val="26"/>
+          <w:szCs w:val="26"/>
+        </w:rPr>
+        <w:t xml:space="preserve">Đồ Họa và Âm Nhạc: </w:t>
+      </w:r>
+    </w:p>
+    <w:p>
+      <w:pPr>
+        <w:pStyle w:val="ListParagraph"/>
+        <w:numPr>
+          <w:ilvl w:val="0"/>
+          <w:numId w:val="8"/>
+        </w:numPr>
+        <w:rPr>
+          <w:rFonts w:ascii="Times New Roman" w:hAnsi="Times New Roman" w:cs="Times New Roman"/>
+          <w:sz w:val="26"/>
+          <w:szCs w:val="26"/>
+        </w:rPr>
+      </w:pPr>
+      <w:r>
+        <w:rPr>
+          <w:rFonts w:ascii="Times New Roman" w:hAnsi="Times New Roman" w:cs="Times New Roman"/>
+          <w:sz w:val="26"/>
+          <w:szCs w:val="26"/>
+        </w:rPr>
+        <w:t xml:space="preserve">Pixel Art Độ Phân Giải Cao: Sử dụng đồ họa pixel art để tạo ra một thế giới màu sắc và chi tiết, kích thích sự hứng thú của người chơi. </w:t>
+      </w:r>
+    </w:p>
+    <w:p>
+      <w:pPr>
+        <w:pStyle w:val="ListParagraph"/>
+        <w:numPr>
+          <w:ilvl w:val="0"/>
+          <w:numId w:val="8"/>
+        </w:numPr>
+        <w:rPr>
+          <w:rFonts w:ascii="Times New Roman" w:hAnsi="Times New Roman" w:cs="Times New Roman"/>
+          <w:sz w:val="26"/>
+          <w:szCs w:val="26"/>
+        </w:rPr>
+      </w:pPr>
+      <w:r>
+        <w:rPr>
+          <w:rFonts w:ascii="Times New Roman" w:hAnsi="Times New Roman" w:cs="Times New Roman"/>
+          <w:sz w:val="26"/>
+          <w:szCs w:val="26"/>
+        </w:rPr>
+        <w:t>Âm Nhạc Phù Hợp: Âm nhạc độc đáo và phù hợp với từng khu vực, tăng cường trải nghiệm và tạo cảm giác hứng khởi.</w:t>
+      </w:r>
+    </w:p>
+    <w:p>
+      <w:pPr>
+        <w:rPr>
+          <w:rFonts w:ascii="Times New Roman" w:hAnsi="Times New Roman" w:cs="Times New Roman"/>
+          <w:sz w:val="26"/>
+          <w:szCs w:val="26"/>
+        </w:rPr>
+      </w:pPr>
+      <w:r>
+        <w:rPr>
+          <w:rFonts w:ascii="Times New Roman" w:hAnsi="Times New Roman" w:cs="Times New Roman"/>
+          <w:sz w:val="26"/>
+          <w:szCs w:val="26"/>
+        </w:rPr>
+        <w:t xml:space="preserve"> Kỹ Thuật: </w:t>
+      </w:r>
+    </w:p>
+    <w:p>
+      <w:pPr>
+        <w:pStyle w:val="ListParagraph"/>
+        <w:numPr>
+          <w:ilvl w:val="0"/>
+          <w:numId w:val="9"/>
+        </w:numPr>
+        <w:rPr>
+          <w:rFonts w:ascii="Times New Roman" w:hAnsi="Times New Roman" w:cs="Times New Roman"/>
+          <w:sz w:val="26"/>
+          <w:szCs w:val="26"/>
+        </w:rPr>
+      </w:pPr>
+      <w:r>
+        <w:rPr>
+          <w:rFonts w:ascii="Times New Roman" w:hAnsi="Times New Roman" w:cs="Times New Roman"/>
+          <w:sz w:val="26"/>
+          <w:szCs w:val="26"/>
+        </w:rPr>
+        <w:t xml:space="preserve">Hệ Thống Điều Khiển: Xây dựng một hệ thống điều khiển mượt mà và dễ dàng, đảm bảo người chơi có trải nghiệm tốt nhất trên nhiều nền tảng. </w:t>
+      </w:r>
+    </w:p>
+    <w:p>
+      <w:pPr>
+        <w:pStyle w:val="ListParagraph"/>
+        <w:numPr>
+          <w:ilvl w:val="0"/>
+          <w:numId w:val="9"/>
+        </w:numPr>
+        <w:rPr>
+          <w:rFonts w:ascii="Times New Roman" w:hAnsi="Times New Roman" w:cs="Times New Roman"/>
+          <w:sz w:val="26"/>
+          <w:szCs w:val="26"/>
+        </w:rPr>
+      </w:pPr>
+      <w:r>
+        <w:rPr>
+          <w:rFonts w:ascii="Times New Roman" w:hAnsi="Times New Roman" w:cs="Times New Roman"/>
+          <w:sz w:val="26"/>
+          <w:szCs w:val="26"/>
+        </w:rPr>
+        <w:t xml:space="preserve">Hỗ Trợ Nền Tảng Rộng: Phát triển trò chơi để tương thích trên nhiều nền tảng như PC, consoles, và mobile. </w:t>
+      </w:r>
+    </w:p>
+    <w:p>
+      <w:pPr>
+        <w:rPr>
+          <w:rFonts w:ascii="Times New Roman" w:hAnsi="Times New Roman" w:cs="Times New Roman"/>
+          <w:sz w:val="26"/>
+          <w:szCs w:val="26"/>
+        </w:rPr>
+      </w:pPr>
+      <w:r>
+        <w:rPr>
+          <w:rFonts w:ascii="Times New Roman" w:hAnsi="Times New Roman" w:cs="Times New Roman"/>
+          <w:sz w:val="26"/>
+          <w:szCs w:val="26"/>
+        </w:rPr>
+        <w:t>Tóm Lược: "Cuộc Phiêu Lưu của Ruby" hứa hẹn mang lại một trải nghiệm độc đáo và sâu sắc, từ cốt truyện phong phú đến thiết kế thế giới đầy màu sắc và chi tiết. Hệ thống nâng cấp và thiết kế cấp độ linh hoạt sẽ gi</w:t>
+      </w:r>
+    </w:p>
+    <w:p>
+      <w:pPr>
+        <w:rPr>
+          <w:rFonts w:ascii="Times New Roman" w:hAnsi="Times New Roman" w:cs="Times New Roman"/>
+          <w:sz w:val="26"/>
+          <w:szCs w:val="26"/>
+        </w:rPr>
+      </w:pPr>
+    </w:p>
+    <w:p>
+      <w:pPr>
+        <w:rPr>
+          <w:rFonts w:ascii="Times New Roman" w:hAnsi="Times New Roman" w:cs="Times New Roman"/>
+          <w:b/>
+          <w:bCs/>
+          <w:sz w:val="26"/>
+          <w:szCs w:val="26"/>
+        </w:rPr>
+      </w:pPr>
+      <w:r>
+        <w:rPr>
+          <w:rFonts w:ascii="Times New Roman" w:hAnsi="Times New Roman" w:cs="Times New Roman"/>
+          <w:b/>
+          <w:bCs/>
+          <w:sz w:val="26"/>
+          <w:szCs w:val="26"/>
+        </w:rPr>
+        <w:t xml:space="preserve">Design Doc - "Cuộc Phiêu Lưu của Ruby" </w:t>
+      </w:r>
+    </w:p>
+    <w:p>
+      <w:pPr>
+        <w:rPr>
+          <w:rFonts w:ascii="Times New Roman" w:hAnsi="Times New Roman" w:cs="Times New Roman"/>
+          <w:sz w:val="26"/>
+          <w:szCs w:val="26"/>
+        </w:rPr>
+      </w:pPr>
+      <w:r>
+        <w:rPr>
+          <w:rFonts w:ascii="Times New Roman" w:hAnsi="Times New Roman" w:cs="Times New Roman"/>
+          <w:sz w:val="26"/>
+          <w:szCs w:val="26"/>
+        </w:rPr>
+        <w:t>Cơ Sở Hạ Tầng: Nền Tảng: Đa Nền Tảng: Phát triển trò chơi để hỗ trợ trên nhiều nền tảng như PC, consoles (PlayStation, Xbox), và mobile (iOS, Android).</w:t>
+      </w:r>
+    </w:p>
+    <w:p>
+      <w:pPr>
+        <w:rPr>
+          <w:rFonts w:ascii="Times New Roman" w:hAnsi="Times New Roman" w:cs="Times New Roman"/>
+          <w:sz w:val="26"/>
+          <w:szCs w:val="26"/>
+        </w:rPr>
+      </w:pPr>
+      <w:r>
+        <w:rPr>
+          <w:rFonts w:ascii="Times New Roman" w:hAnsi="Times New Roman" w:cs="Times New Roman"/>
+          <w:sz w:val="26"/>
+          <w:szCs w:val="26"/>
+        </w:rPr>
+        <w:lastRenderedPageBreak/>
+        <w:t xml:space="preserve"> Đồ Họa: Pixel Art Độ Phân Giải Cao: Sử dụng đồ họa pixel art với độ phân giải cao để tạo ra một thế giới chi tiết và sống động. </w:t>
+      </w:r>
+    </w:p>
+    <w:p>
+      <w:pPr>
+        <w:rPr>
+          <w:rFonts w:ascii="Times New Roman" w:hAnsi="Times New Roman" w:cs="Times New Roman"/>
+          <w:sz w:val="26"/>
+          <w:szCs w:val="26"/>
+        </w:rPr>
+      </w:pPr>
+      <w:r>
+        <w:rPr>
+          <w:rFonts w:ascii="Times New Roman" w:hAnsi="Times New Roman" w:cs="Times New Roman"/>
+          <w:sz w:val="26"/>
+          <w:szCs w:val="26"/>
+        </w:rPr>
+        <w:t xml:space="preserve">Âm Nhạc và Hiệu Ứng Âm Thanh: Bản Nhạc Phù Hợp: Sử dụng bản nhạc phù hợp với từng khu vực để tạo cảm giác hòa mình vào thế giới. Cân nhắc đầu tư vào hiệu ứng âm thanh để tăng cường trải nghiệm người chơi. </w:t>
+      </w:r>
+    </w:p>
+    <w:p>
+      <w:pPr>
+        <w:rPr>
+          <w:rFonts w:ascii="Times New Roman" w:hAnsi="Times New Roman" w:cs="Times New Roman"/>
+          <w:sz w:val="26"/>
+          <w:szCs w:val="26"/>
+        </w:rPr>
+      </w:pPr>
+      <w:r>
+        <w:rPr>
+          <w:rFonts w:ascii="Times New Roman" w:hAnsi="Times New Roman" w:cs="Times New Roman"/>
+          <w:sz w:val="26"/>
+          <w:szCs w:val="26"/>
+        </w:rPr>
+        <w:t xml:space="preserve">Hệ Thống Cấp Độ: Môi Trường Tương Tác: Các Cấp Độ Tương Tác Khác Nhau: Mỗi cấp độ có môi trường tương tác và động lực riêng, khuyến khích người chơi sáng tạo và tìm hiểu. </w:t>
+      </w:r>
+    </w:p>
+    <w:p>
+      <w:pPr>
+        <w:pStyle w:val="ListParagraph"/>
+        <w:numPr>
+          <w:ilvl w:val="0"/>
+          <w:numId w:val="10"/>
+        </w:numPr>
+        <w:rPr>
+          <w:rFonts w:ascii="Times New Roman" w:hAnsi="Times New Roman" w:cs="Times New Roman"/>
+          <w:sz w:val="26"/>
+          <w:szCs w:val="26"/>
+        </w:rPr>
+      </w:pPr>
+      <w:r>
+        <w:rPr>
+          <w:rFonts w:ascii="Times New Roman" w:hAnsi="Times New Roman" w:cs="Times New Roman"/>
+          <w:sz w:val="26"/>
+          <w:szCs w:val="26"/>
+        </w:rPr>
+        <w:t xml:space="preserve">Cấp Độ Phiêu Lưu: Cấp Độ Câu Chuyện Mở Rộng: Xây dựng cấp độ để mở rộng câu chuyện, tiết lộ bí mật mới, và giới thiệu nhân vật phụ quan trọng. </w:t>
+      </w:r>
+    </w:p>
+    <w:p>
+      <w:pPr>
+        <w:rPr>
+          <w:rFonts w:ascii="Times New Roman" w:hAnsi="Times New Roman" w:cs="Times New Roman"/>
+          <w:sz w:val="26"/>
+          <w:szCs w:val="26"/>
+        </w:rPr>
+      </w:pPr>
+      <w:r>
+        <w:rPr>
+          <w:rFonts w:ascii="Times New Roman" w:hAnsi="Times New Roman" w:cs="Times New Roman"/>
+          <w:sz w:val="26"/>
+          <w:szCs w:val="26"/>
+        </w:rPr>
+        <w:t xml:space="preserve">Hệ Thống Điều Khiển: </w:t>
+      </w:r>
+    </w:p>
+    <w:p>
+      <w:pPr>
+        <w:pStyle w:val="ListParagraph"/>
+        <w:numPr>
+          <w:ilvl w:val="0"/>
+          <w:numId w:val="11"/>
+        </w:numPr>
+        <w:rPr>
+          <w:rFonts w:ascii="Times New Roman" w:hAnsi="Times New Roman" w:cs="Times New Roman"/>
+          <w:sz w:val="26"/>
+          <w:szCs w:val="26"/>
+        </w:rPr>
+      </w:pPr>
+      <w:r>
+        <w:rPr>
+          <w:rFonts w:ascii="Times New Roman" w:hAnsi="Times New Roman" w:cs="Times New Roman"/>
+          <w:sz w:val="26"/>
+          <w:szCs w:val="26"/>
+        </w:rPr>
+        <w:t xml:space="preserve">Điều Khiển Linh Hoạt: Hệ Thống Điều Khiển Mượt Mà: Phát triển điều khiển mượt mà và linh hoạt để người chơi có thể dễ dàng thích ứng với mọi tình huống. </w:t>
+      </w:r>
+    </w:p>
+    <w:p>
+      <w:pPr>
+        <w:pStyle w:val="ListParagraph"/>
+        <w:numPr>
+          <w:ilvl w:val="0"/>
+          <w:numId w:val="11"/>
+        </w:numPr>
+        <w:rPr>
+          <w:rFonts w:ascii="Times New Roman" w:hAnsi="Times New Roman" w:cs="Times New Roman"/>
+          <w:sz w:val="26"/>
+          <w:szCs w:val="26"/>
+        </w:rPr>
+      </w:pPr>
+      <w:r>
+        <w:rPr>
+          <w:rFonts w:ascii="Times New Roman" w:hAnsi="Times New Roman" w:cs="Times New Roman"/>
+          <w:sz w:val="26"/>
+          <w:szCs w:val="26"/>
+        </w:rPr>
+        <w:t xml:space="preserve">Hỗ Trợ Nền Tảng Rộng: Điều Khiển Tương Thích Nền Tảng: Thiết kế điều khiển tương thích với cả bàn phím/mouse và bảng điều khiển cầm tay để đảm bảo trải nghiệm tốt trên nhiều nền tảng. </w:t>
+      </w:r>
+    </w:p>
+    <w:p>
+      <w:pPr>
+        <w:rPr>
+          <w:rFonts w:ascii="Times New Roman" w:hAnsi="Times New Roman" w:cs="Times New Roman"/>
+          <w:sz w:val="26"/>
+          <w:szCs w:val="26"/>
+        </w:rPr>
+      </w:pPr>
+      <w:r>
+        <w:rPr>
+          <w:rFonts w:ascii="Times New Roman" w:hAnsi="Times New Roman" w:cs="Times New Roman"/>
+          <w:sz w:val="26"/>
+          <w:szCs w:val="26"/>
+        </w:rPr>
+        <w:t xml:space="preserve">Môi Trường và Cấp Độ: </w:t>
+      </w:r>
+    </w:p>
+    <w:p>
+      <w:pPr>
+        <w:pStyle w:val="ListParagraph"/>
+        <w:numPr>
+          <w:ilvl w:val="0"/>
+          <w:numId w:val="12"/>
+        </w:numPr>
+        <w:rPr>
+          <w:rFonts w:ascii="Times New Roman" w:hAnsi="Times New Roman" w:cs="Times New Roman"/>
+          <w:sz w:val="26"/>
+          <w:szCs w:val="26"/>
+        </w:rPr>
+      </w:pPr>
+      <w:r>
+        <w:rPr>
+          <w:rFonts w:ascii="Times New Roman" w:hAnsi="Times New Roman" w:cs="Times New Roman"/>
+          <w:sz w:val="26"/>
+          <w:szCs w:val="26"/>
+        </w:rPr>
+        <w:t xml:space="preserve">Môi Trường Nền Tảng: Các Điểm Gắn Kết: Xác định các điểm gắn kết và đỉnh núi để Ruby có thể nhảy lên và khám phá thế giới một cách động lực. </w:t>
+      </w:r>
+    </w:p>
+    <w:p>
+      <w:pPr>
+        <w:pStyle w:val="ListParagraph"/>
+        <w:numPr>
+          <w:ilvl w:val="0"/>
+          <w:numId w:val="12"/>
+        </w:numPr>
+        <w:rPr>
+          <w:rFonts w:ascii="Times New Roman" w:hAnsi="Times New Roman" w:cs="Times New Roman"/>
+          <w:sz w:val="26"/>
+          <w:szCs w:val="26"/>
+        </w:rPr>
+      </w:pPr>
+      <w:r>
+        <w:rPr>
+          <w:rFonts w:ascii="Times New Roman" w:hAnsi="Times New Roman" w:cs="Times New Roman"/>
+          <w:sz w:val="26"/>
+          <w:szCs w:val="26"/>
+        </w:rPr>
+        <w:t>Cấp Độ Linh Hoạt: Môi Trường Đa Dạng: Tạo ra cấp độ với môi trường đa dạng, từ rừng rậm đến hang động và thành phố cổ, để người chơi luôn có điều mới để khám phá.</w:t>
+      </w:r>
+    </w:p>
+    <w:p>
+      <w:pPr>
+        <w:rPr>
+          <w:rFonts w:ascii="Times New Roman" w:hAnsi="Times New Roman" w:cs="Times New Roman"/>
+          <w:sz w:val="26"/>
+          <w:szCs w:val="26"/>
+        </w:rPr>
+      </w:pPr>
+      <w:r>
+        <w:rPr>
+          <w:rFonts w:ascii="Times New Roman" w:hAnsi="Times New Roman" w:cs="Times New Roman"/>
+          <w:sz w:val="26"/>
+          <w:szCs w:val="26"/>
+        </w:rPr>
+        <w:t xml:space="preserve"> Kỹ Thuật và Hiệu Suất:</w:t>
+      </w:r>
+    </w:p>
+    <w:p>
+      <w:pPr>
+        <w:pStyle w:val="ListParagraph"/>
+        <w:numPr>
+          <w:ilvl w:val="0"/>
+          <w:numId w:val="13"/>
+        </w:numPr>
+        <w:rPr>
+          <w:rFonts w:ascii="Times New Roman" w:hAnsi="Times New Roman" w:cs="Times New Roman"/>
+          <w:sz w:val="26"/>
+          <w:szCs w:val="26"/>
+        </w:rPr>
+      </w:pPr>
+      <w:r>
+        <w:rPr>
+          <w:rFonts w:ascii="Times New Roman" w:hAnsi="Times New Roman" w:cs="Times New Roman"/>
+          <w:sz w:val="26"/>
+          <w:szCs w:val="26"/>
+        </w:rPr>
+        <w:t xml:space="preserve">Tối Ưu Hóa Đồ Họa: Hiệu Suất Ưu Tiên: Tối ưu hóa đồ họa để đảm bảo trải nghiệm chơi game mượt mà trên tất cả các nền tảng mục tiêu. </w:t>
+      </w:r>
+    </w:p>
+    <w:p>
+      <w:pPr>
+        <w:pStyle w:val="ListParagraph"/>
+        <w:numPr>
+          <w:ilvl w:val="0"/>
+          <w:numId w:val="13"/>
+        </w:numPr>
+        <w:rPr>
+          <w:rFonts w:ascii="Times New Roman" w:hAnsi="Times New Roman" w:cs="Times New Roman"/>
+          <w:sz w:val="26"/>
+          <w:szCs w:val="26"/>
+        </w:rPr>
+      </w:pPr>
+      <w:r>
+        <w:rPr>
+          <w:rFonts w:ascii="Times New Roman" w:hAnsi="Times New Roman" w:cs="Times New Roman"/>
+          <w:sz w:val="26"/>
+          <w:szCs w:val="26"/>
+        </w:rPr>
+        <w:t>Hỗ Trợ Cập Nhật Sau Phát Hành: Kế Hoạch Cập Nhật Định Kỳ: Lập kế hoạch cập nhật sau phát hành để thêm nhiều nội dung mới và duy trì sự hứng thú của cộng đồng người chơi.</w:t>
+      </w:r>
+    </w:p>
+    <w:p>
+      <w:pPr>
+        <w:rPr>
+          <w:rFonts w:ascii="Times New Roman" w:hAnsi="Times New Roman" w:cs="Times New Roman"/>
+          <w:sz w:val="26"/>
+          <w:szCs w:val="26"/>
+        </w:rPr>
+      </w:pPr>
+      <w:r>
+        <w:rPr>
+          <w:rFonts w:ascii="Times New Roman" w:hAnsi="Times New Roman" w:cs="Times New Roman"/>
+          <w:sz w:val="26"/>
+          <w:szCs w:val="26"/>
+        </w:rPr>
+        <w:t xml:space="preserve"> Bảo mật và Kiểm Soát Chất Lượng: </w:t>
+      </w:r>
+    </w:p>
+    <w:p>
+      <w:pPr>
+        <w:pStyle w:val="ListParagraph"/>
+        <w:numPr>
+          <w:ilvl w:val="0"/>
+          <w:numId w:val="14"/>
+        </w:numPr>
+        <w:rPr>
+          <w:rFonts w:ascii="Times New Roman" w:hAnsi="Times New Roman" w:cs="Times New Roman"/>
+          <w:sz w:val="26"/>
+          <w:szCs w:val="26"/>
+        </w:rPr>
+      </w:pPr>
+      <w:r>
+        <w:rPr>
+          <w:rFonts w:ascii="Times New Roman" w:hAnsi="Times New Roman" w:cs="Times New Roman"/>
+          <w:sz w:val="26"/>
+          <w:szCs w:val="26"/>
+        </w:rPr>
+        <w:t xml:space="preserve">Kiểm Soát Chất Lượng: Quá Trình Kiểm Soát Chất Lượng Chặt Chẽ: Thiết lập quy trình kiểm soát chất lượng để đảm bảo rằng trò chơi đáp ứng các tiêu chuẩn chất lượng cao. </w:t>
+      </w:r>
+    </w:p>
+    <w:p>
+      <w:pPr>
+        <w:pStyle w:val="ListParagraph"/>
+        <w:numPr>
+          <w:ilvl w:val="0"/>
+          <w:numId w:val="14"/>
+        </w:numPr>
+        <w:rPr>
+          <w:rFonts w:ascii="Times New Roman" w:hAnsi="Times New Roman" w:cs="Times New Roman"/>
+          <w:sz w:val="26"/>
+          <w:szCs w:val="26"/>
+        </w:rPr>
+      </w:pPr>
+      <w:r>
+        <w:rPr>
+          <w:rFonts w:ascii="Times New Roman" w:hAnsi="Times New Roman" w:cs="Times New Roman"/>
+          <w:sz w:val="26"/>
+          <w:szCs w:val="26"/>
+        </w:rPr>
+        <w:lastRenderedPageBreak/>
+        <w:t xml:space="preserve">Bảo Mật Game: Bảo Mật Tài Khoản và Dữ Liệu Người Chơi: Bảo đảm an toàn cho tài khoản người chơi và dữ liệu cá nhân thông qua biện pháp bảo mật mạnh mẽ. </w:t>
+      </w:r>
+    </w:p>
+    <w:p>
+      <w:pPr>
+        <w:rPr>
+          <w:rFonts w:ascii="Times New Roman" w:hAnsi="Times New Roman" w:cs="Times New Roman"/>
+          <w:sz w:val="26"/>
+          <w:szCs w:val="26"/>
+        </w:rPr>
+      </w:pPr>
+      <w:r>
+        <w:rPr>
+          <w:rFonts w:ascii="Times New Roman" w:hAnsi="Times New Roman" w:cs="Times New Roman"/>
+          <w:sz w:val="26"/>
+          <w:szCs w:val="26"/>
+        </w:rPr>
+        <w:t xml:space="preserve">Tóm Lược: "Cuộc Phiêu Lưu của Ruby" sẽ được xây dựng trên một cơ sở hạ tầng vững chắc, với hệ thống nâng cấp và cấp độ linh hoạt để tạo ra một trải nghiệm chơi game độc đáo và sâu sắc. </w:t>
+      </w:r>
+      <w:r>
+        <w:rPr>
+          <w:rFonts w:ascii="Times New Roman" w:hAnsi="Times New Roman" w:cs="Times New Roman"/>
+          <w:sz w:val="26"/>
+          <w:szCs w:val="26"/>
+        </w:rPr>
+        <w:t>Điều khiển mượt mà, đồ hoạ đẹp và sự đa dạng trong thế giới sẽ tạo ra một trò chơi hấp dẫn và thú vị cho người chơi.</w:t>
+      </w:r>
+      <w:r>
+        <w:rPr>
+          <w:rFonts w:ascii="Times New Roman" w:hAnsi="Times New Roman" w:cs="Times New Roman"/>
+          <w:sz w:val="26"/>
+          <w:szCs w:val="26"/>
+        </w:rPr>
+        <w:t xml:space="preserve"> </w:t>
+      </w:r>
+    </w:p>
+    <w:p>
+      <w:pPr>
+        <w:rPr>
+          <w:rFonts w:ascii="Times New Roman" w:hAnsi="Times New Roman" w:cs="Times New Roman"/>
+          <w:sz w:val="26"/>
+          <w:szCs w:val="26"/>
+        </w:rPr>
+      </w:pPr>
     </w:p>
     <w:p>
       <w:r>
@@ -547,6 +1422,458 @@
 <file path=word/numbering.xml><?xml version="1.0" encoding="utf-8"?>
 <w:numbering xmlns:wpc="http://schemas.microsoft.com/office/word/2010/wordprocessingCanvas" xmlns:cx="http://schemas.microsoft.com/office/drawing/2014/chartex" xmlns:cx1="http://schemas.microsoft.com/office/drawing/2015/9/8/chartex" xmlns:cx2="http://schemas.microsoft.com/office/drawing/2015/10/21/chartex" xmlns:cx3="http://schemas.microsoft.com/office/drawing/2016/5/9/chartex" xmlns:cx4="http://schemas.microsoft.com/office/drawing/2016/5/10/chartex" xmlns:cx5="http://schemas.microsoft.com/office/drawing/2016/5/11/chartex" xmlns:cx6="http://schemas.microsoft.com/office/drawing/2016/5/12/chartex" xmlns:cx7="http://schemas.microsoft.com/office/drawing/2016/5/13/chartex" xmlns:cx8="http://schemas.microsoft.com/office/drawing/2016/5/14/chartex" xmlns:mc="http://schemas.openxmlformats.org/markup-compatibility/2006" xmlns:aink="http://schemas.microsoft.com/office/drawing/2016/ink" xmlns:am3d="http://schemas.microsoft.com/office/drawing/2017/model3d" xmlns:o="urn:schemas-microsoft-com:office:office" xmlns:oel="http://schemas.microsoft.com/office/2019/extlst" xmlns:r="http://schemas.openxmlformats.org/officeDocument/2006/relationships" xmlns:m="http://schemas.openxmlformats.org/officeDocument/2006/math" xmlns:v="urn:schemas-microsoft-com:vml" xmlns:wp14="http://schemas.microsoft.com/office/word/2010/wordprocessingDrawing" xmlns:wp="http://schemas.openxmlformats.org/drawingml/2006/wordprocessingDrawing" xmlns:w10="urn:schemas-microsoft-com:office:word" xmlns:w="http://schemas.openxmlformats.org/wordprocessingml/2006/main" xmlns:w14="http://schemas.microsoft.com/office/word/2010/wordml" xmlns:w15="http://schemas.microsoft.com/office/word/2012/wordml" xmlns:w16cex="http://schemas.microsoft.com/office/word/2018/wordml/cex" xmlns:w16cid="http://schemas.microsoft.com/office/word/2016/wordml/cid" xmlns:w16="http://schemas.microsoft.com/office/word/2018/wordml" xmlns:w16sdtdh="http://schemas.microsoft.com/office/word/2020/wordml/sdtdatahash" xmlns:w16se="http://schemas.microsoft.com/office/word/2015/wordml/symex" xmlns:wpg="http://schemas.microsoft.com/office/word/2010/wordprocessingGroup" xmlns:wpi="http://schemas.microsoft.com/office/word/2010/wordprocessingInk" xmlns:wne="http://schemas.microsoft.com/office/word/2006/wordml" xmlns:wps="http://schemas.microsoft.com/office/word/2010/wordprocessingShape" mc:Ignorable="w14 w15 w16se w16cid w16 w16cex w16sdtdh wp14">
   <w:abstractNum w:abstractNumId="0" w15:restartNumberingAfterBreak="0">
+    <w:nsid w:val="07656E61"/>
+    <w:multiLevelType w:val="hybridMultilevel"/>
+    <w:tmpl w:val="413CE79E"/>
+    <w:lvl w:ilvl="0" w:tplc="04090001">
+      <w:start w:val="1"/>
+      <w:numFmt w:val="bullet"/>
+      <w:lvlText w:val=""/>
+      <w:lvlJc w:val="left"/>
+      <w:pPr>
+        <w:ind w:left="720" w:hanging="360"/>
+      </w:pPr>
+      <w:rPr>
+        <w:rFonts w:ascii="Symbol" w:hAnsi="Symbol" w:hint="default"/>
+      </w:rPr>
+    </w:lvl>
+    <w:lvl w:ilvl="1" w:tplc="04090003" w:tentative="1">
+      <w:start w:val="1"/>
+      <w:numFmt w:val="bullet"/>
+      <w:lvlText w:val="o"/>
+      <w:lvlJc w:val="left"/>
+      <w:pPr>
+        <w:ind w:left="1440" w:hanging="360"/>
+      </w:pPr>
+      <w:rPr>
+        <w:rFonts w:ascii="Courier New" w:hAnsi="Courier New" w:cs="Courier New" w:hint="default"/>
+      </w:rPr>
+    </w:lvl>
+    <w:lvl w:ilvl="2" w:tplc="04090005" w:tentative="1">
+      <w:start w:val="1"/>
+      <w:numFmt w:val="bullet"/>
+      <w:lvlText w:val=""/>
+      <w:lvlJc w:val="left"/>
+      <w:pPr>
+        <w:ind w:left="2160" w:hanging="360"/>
+      </w:pPr>
+      <w:rPr>
+        <w:rFonts w:ascii="Wingdings" w:hAnsi="Wingdings" w:hint="default"/>
+      </w:rPr>
+    </w:lvl>
+    <w:lvl w:ilvl="3" w:tplc="04090001" w:tentative="1">
+      <w:start w:val="1"/>
+      <w:numFmt w:val="bullet"/>
+      <w:lvlText w:val=""/>
+      <w:lvlJc w:val="left"/>
+      <w:pPr>
+        <w:ind w:left="2880" w:hanging="360"/>
+      </w:pPr>
+      <w:rPr>
+        <w:rFonts w:ascii="Symbol" w:hAnsi="Symbol" w:hint="default"/>
+      </w:rPr>
+    </w:lvl>
+    <w:lvl w:ilvl="4" w:tplc="04090003" w:tentative="1">
+      <w:start w:val="1"/>
+      <w:numFmt w:val="bullet"/>
+      <w:lvlText w:val="o"/>
+      <w:lvlJc w:val="left"/>
+      <w:pPr>
+        <w:ind w:left="3600" w:hanging="360"/>
+      </w:pPr>
+      <w:rPr>
+        <w:rFonts w:ascii="Courier New" w:hAnsi="Courier New" w:cs="Courier New" w:hint="default"/>
+      </w:rPr>
+    </w:lvl>
+    <w:lvl w:ilvl="5" w:tplc="04090005" w:tentative="1">
+      <w:start w:val="1"/>
+      <w:numFmt w:val="bullet"/>
+      <w:lvlText w:val=""/>
+      <w:lvlJc w:val="left"/>
+      <w:pPr>
+        <w:ind w:left="4320" w:hanging="360"/>
+      </w:pPr>
+      <w:rPr>
+        <w:rFonts w:ascii="Wingdings" w:hAnsi="Wingdings" w:hint="default"/>
+      </w:rPr>
+    </w:lvl>
+    <w:lvl w:ilvl="6" w:tplc="04090001" w:tentative="1">
+      <w:start w:val="1"/>
+      <w:numFmt w:val="bullet"/>
+      <w:lvlText w:val=""/>
+      <w:lvlJc w:val="left"/>
+      <w:pPr>
+        <w:ind w:left="5040" w:hanging="360"/>
+      </w:pPr>
+      <w:rPr>
+        <w:rFonts w:ascii="Symbol" w:hAnsi="Symbol" w:hint="default"/>
+      </w:rPr>
+    </w:lvl>
+    <w:lvl w:ilvl="7" w:tplc="04090003" w:tentative="1">
+      <w:start w:val="1"/>
+      <w:numFmt w:val="bullet"/>
+      <w:lvlText w:val="o"/>
+      <w:lvlJc w:val="left"/>
+      <w:pPr>
+        <w:ind w:left="5760" w:hanging="360"/>
+      </w:pPr>
+      <w:rPr>
+        <w:rFonts w:ascii="Courier New" w:hAnsi="Courier New" w:cs="Courier New" w:hint="default"/>
+      </w:rPr>
+    </w:lvl>
+    <w:lvl w:ilvl="8" w:tplc="04090005" w:tentative="1">
+      <w:start w:val="1"/>
+      <w:numFmt w:val="bullet"/>
+      <w:lvlText w:val=""/>
+      <w:lvlJc w:val="left"/>
+      <w:pPr>
+        <w:ind w:left="6480" w:hanging="360"/>
+      </w:pPr>
+      <w:rPr>
+        <w:rFonts w:ascii="Wingdings" w:hAnsi="Wingdings" w:hint="default"/>
+      </w:rPr>
+    </w:lvl>
+  </w:abstractNum>
+  <w:abstractNum w:abstractNumId="1" w15:restartNumberingAfterBreak="0">
+    <w:nsid w:val="19AF79B1"/>
+    <w:multiLevelType w:val="hybridMultilevel"/>
+    <w:tmpl w:val="B6F0B79A"/>
+    <w:lvl w:ilvl="0" w:tplc="04090001">
+      <w:start w:val="1"/>
+      <w:numFmt w:val="bullet"/>
+      <w:lvlText w:val=""/>
+      <w:lvlJc w:val="left"/>
+      <w:pPr>
+        <w:ind w:left="720" w:hanging="360"/>
+      </w:pPr>
+      <w:rPr>
+        <w:rFonts w:ascii="Symbol" w:hAnsi="Symbol" w:hint="default"/>
+      </w:rPr>
+    </w:lvl>
+    <w:lvl w:ilvl="1" w:tplc="04090003" w:tentative="1">
+      <w:start w:val="1"/>
+      <w:numFmt w:val="bullet"/>
+      <w:lvlText w:val="o"/>
+      <w:lvlJc w:val="left"/>
+      <w:pPr>
+        <w:ind w:left="1440" w:hanging="360"/>
+      </w:pPr>
+      <w:rPr>
+        <w:rFonts w:ascii="Courier New" w:hAnsi="Courier New" w:cs="Courier New" w:hint="default"/>
+      </w:rPr>
+    </w:lvl>
+    <w:lvl w:ilvl="2" w:tplc="04090005" w:tentative="1">
+      <w:start w:val="1"/>
+      <w:numFmt w:val="bullet"/>
+      <w:lvlText w:val=""/>
+      <w:lvlJc w:val="left"/>
+      <w:pPr>
+        <w:ind w:left="2160" w:hanging="360"/>
+      </w:pPr>
+      <w:rPr>
+        <w:rFonts w:ascii="Wingdings" w:hAnsi="Wingdings" w:hint="default"/>
+      </w:rPr>
+    </w:lvl>
+    <w:lvl w:ilvl="3" w:tplc="04090001" w:tentative="1">
+      <w:start w:val="1"/>
+      <w:numFmt w:val="bullet"/>
+      <w:lvlText w:val=""/>
+      <w:lvlJc w:val="left"/>
+      <w:pPr>
+        <w:ind w:left="2880" w:hanging="360"/>
+      </w:pPr>
+      <w:rPr>
+        <w:rFonts w:ascii="Symbol" w:hAnsi="Symbol" w:hint="default"/>
+      </w:rPr>
+    </w:lvl>
+    <w:lvl w:ilvl="4" w:tplc="04090003" w:tentative="1">
+      <w:start w:val="1"/>
+      <w:numFmt w:val="bullet"/>
+      <w:lvlText w:val="o"/>
+      <w:lvlJc w:val="left"/>
+      <w:pPr>
+        <w:ind w:left="3600" w:hanging="360"/>
+      </w:pPr>
+      <w:rPr>
+        <w:rFonts w:ascii="Courier New" w:hAnsi="Courier New" w:cs="Courier New" w:hint="default"/>
+      </w:rPr>
+    </w:lvl>
+    <w:lvl w:ilvl="5" w:tplc="04090005" w:tentative="1">
+      <w:start w:val="1"/>
+      <w:numFmt w:val="bullet"/>
+      <w:lvlText w:val=""/>
+      <w:lvlJc w:val="left"/>
+      <w:pPr>
+        <w:ind w:left="4320" w:hanging="360"/>
+      </w:pPr>
+      <w:rPr>
+        <w:rFonts w:ascii="Wingdings" w:hAnsi="Wingdings" w:hint="default"/>
+      </w:rPr>
+    </w:lvl>
+    <w:lvl w:ilvl="6" w:tplc="04090001" w:tentative="1">
+      <w:start w:val="1"/>
+      <w:numFmt w:val="bullet"/>
+      <w:lvlText w:val=""/>
+      <w:lvlJc w:val="left"/>
+      <w:pPr>
+        <w:ind w:left="5040" w:hanging="360"/>
+      </w:pPr>
+      <w:rPr>
+        <w:rFonts w:ascii="Symbol" w:hAnsi="Symbol" w:hint="default"/>
+      </w:rPr>
+    </w:lvl>
+    <w:lvl w:ilvl="7" w:tplc="04090003" w:tentative="1">
+      <w:start w:val="1"/>
+      <w:numFmt w:val="bullet"/>
+      <w:lvlText w:val="o"/>
+      <w:lvlJc w:val="left"/>
+      <w:pPr>
+        <w:ind w:left="5760" w:hanging="360"/>
+      </w:pPr>
+      <w:rPr>
+        <w:rFonts w:ascii="Courier New" w:hAnsi="Courier New" w:cs="Courier New" w:hint="default"/>
+      </w:rPr>
+    </w:lvl>
+    <w:lvl w:ilvl="8" w:tplc="04090005" w:tentative="1">
+      <w:start w:val="1"/>
+      <w:numFmt w:val="bullet"/>
+      <w:lvlText w:val=""/>
+      <w:lvlJc w:val="left"/>
+      <w:pPr>
+        <w:ind w:left="6480" w:hanging="360"/>
+      </w:pPr>
+      <w:rPr>
+        <w:rFonts w:ascii="Wingdings" w:hAnsi="Wingdings" w:hint="default"/>
+      </w:rPr>
+    </w:lvl>
+  </w:abstractNum>
+  <w:abstractNum w:abstractNumId="2" w15:restartNumberingAfterBreak="0">
+    <w:nsid w:val="1D1E4E54"/>
+    <w:multiLevelType w:val="hybridMultilevel"/>
+    <w:tmpl w:val="AD7E684A"/>
+    <w:lvl w:ilvl="0" w:tplc="04090001">
+      <w:start w:val="1"/>
+      <w:numFmt w:val="bullet"/>
+      <w:lvlText w:val=""/>
+      <w:lvlJc w:val="left"/>
+      <w:pPr>
+        <w:ind w:left="720" w:hanging="360"/>
+      </w:pPr>
+      <w:rPr>
+        <w:rFonts w:ascii="Symbol" w:hAnsi="Symbol" w:hint="default"/>
+      </w:rPr>
+    </w:lvl>
+    <w:lvl w:ilvl="1" w:tplc="04090003" w:tentative="1">
+      <w:start w:val="1"/>
+      <w:numFmt w:val="bullet"/>
+      <w:lvlText w:val="o"/>
+      <w:lvlJc w:val="left"/>
+      <w:pPr>
+        <w:ind w:left="1440" w:hanging="360"/>
+      </w:pPr>
+      <w:rPr>
+        <w:rFonts w:ascii="Courier New" w:hAnsi="Courier New" w:cs="Courier New" w:hint="default"/>
+      </w:rPr>
+    </w:lvl>
+    <w:lvl w:ilvl="2" w:tplc="04090005" w:tentative="1">
+      <w:start w:val="1"/>
+      <w:numFmt w:val="bullet"/>
+      <w:lvlText w:val=""/>
+      <w:lvlJc w:val="left"/>
+      <w:pPr>
+        <w:ind w:left="2160" w:hanging="360"/>
+      </w:pPr>
+      <w:rPr>
+        <w:rFonts w:ascii="Wingdings" w:hAnsi="Wingdings" w:hint="default"/>
+      </w:rPr>
+    </w:lvl>
+    <w:lvl w:ilvl="3" w:tplc="04090001" w:tentative="1">
+      <w:start w:val="1"/>
+      <w:numFmt w:val="bullet"/>
+      <w:lvlText w:val=""/>
+      <w:lvlJc w:val="left"/>
+      <w:pPr>
+        <w:ind w:left="2880" w:hanging="360"/>
+      </w:pPr>
+      <w:rPr>
+        <w:rFonts w:ascii="Symbol" w:hAnsi="Symbol" w:hint="default"/>
+      </w:rPr>
+    </w:lvl>
+    <w:lvl w:ilvl="4" w:tplc="04090003" w:tentative="1">
+      <w:start w:val="1"/>
+      <w:numFmt w:val="bullet"/>
+      <w:lvlText w:val="o"/>
+      <w:lvlJc w:val="left"/>
+      <w:pPr>
+        <w:ind w:left="3600" w:hanging="360"/>
+      </w:pPr>
+      <w:rPr>
+        <w:rFonts w:ascii="Courier New" w:hAnsi="Courier New" w:cs="Courier New" w:hint="default"/>
+      </w:rPr>
+    </w:lvl>
+    <w:lvl w:ilvl="5" w:tplc="04090005" w:tentative="1">
+      <w:start w:val="1"/>
+      <w:numFmt w:val="bullet"/>
+      <w:lvlText w:val=""/>
+      <w:lvlJc w:val="left"/>
+      <w:pPr>
+        <w:ind w:left="4320" w:hanging="360"/>
+      </w:pPr>
+      <w:rPr>
+        <w:rFonts w:ascii="Wingdings" w:hAnsi="Wingdings" w:hint="default"/>
+      </w:rPr>
+    </w:lvl>
+    <w:lvl w:ilvl="6" w:tplc="04090001" w:tentative="1">
+      <w:start w:val="1"/>
+      <w:numFmt w:val="bullet"/>
+      <w:lvlText w:val=""/>
+      <w:lvlJc w:val="left"/>
+      <w:pPr>
+        <w:ind w:left="5040" w:hanging="360"/>
+      </w:pPr>
+      <w:rPr>
+        <w:rFonts w:ascii="Symbol" w:hAnsi="Symbol" w:hint="default"/>
+      </w:rPr>
+    </w:lvl>
+    <w:lvl w:ilvl="7" w:tplc="04090003" w:tentative="1">
+      <w:start w:val="1"/>
+      <w:numFmt w:val="bullet"/>
+      <w:lvlText w:val="o"/>
+      <w:lvlJc w:val="left"/>
+      <w:pPr>
+        <w:ind w:left="5760" w:hanging="360"/>
+      </w:pPr>
+      <w:rPr>
+        <w:rFonts w:ascii="Courier New" w:hAnsi="Courier New" w:cs="Courier New" w:hint="default"/>
+      </w:rPr>
+    </w:lvl>
+    <w:lvl w:ilvl="8" w:tplc="04090005" w:tentative="1">
+      <w:start w:val="1"/>
+      <w:numFmt w:val="bullet"/>
+      <w:lvlText w:val=""/>
+      <w:lvlJc w:val="left"/>
+      <w:pPr>
+        <w:ind w:left="6480" w:hanging="360"/>
+      </w:pPr>
+      <w:rPr>
+        <w:rFonts w:ascii="Wingdings" w:hAnsi="Wingdings" w:hint="default"/>
+      </w:rPr>
+    </w:lvl>
+  </w:abstractNum>
+  <w:abstractNum w:abstractNumId="3" w15:restartNumberingAfterBreak="0">
+    <w:nsid w:val="25E04184"/>
+    <w:multiLevelType w:val="hybridMultilevel"/>
+    <w:tmpl w:val="6F7A1914"/>
+    <w:lvl w:ilvl="0" w:tplc="04090001">
+      <w:start w:val="1"/>
+      <w:numFmt w:val="bullet"/>
+      <w:lvlText w:val=""/>
+      <w:lvlJc w:val="left"/>
+      <w:pPr>
+        <w:ind w:left="720" w:hanging="360"/>
+      </w:pPr>
+      <w:rPr>
+        <w:rFonts w:ascii="Symbol" w:hAnsi="Symbol" w:hint="default"/>
+      </w:rPr>
+    </w:lvl>
+    <w:lvl w:ilvl="1" w:tplc="04090003" w:tentative="1">
+      <w:start w:val="1"/>
+      <w:numFmt w:val="bullet"/>
+      <w:lvlText w:val="o"/>
+      <w:lvlJc w:val="left"/>
+      <w:pPr>
+        <w:ind w:left="1440" w:hanging="360"/>
+      </w:pPr>
+      <w:rPr>
+        <w:rFonts w:ascii="Courier New" w:hAnsi="Courier New" w:cs="Courier New" w:hint="default"/>
+      </w:rPr>
+    </w:lvl>
+    <w:lvl w:ilvl="2" w:tplc="04090005" w:tentative="1">
+      <w:start w:val="1"/>
+      <w:numFmt w:val="bullet"/>
+      <w:lvlText w:val=""/>
+      <w:lvlJc w:val="left"/>
+      <w:pPr>
+        <w:ind w:left="2160" w:hanging="360"/>
+      </w:pPr>
+      <w:rPr>
+        <w:rFonts w:ascii="Wingdings" w:hAnsi="Wingdings" w:hint="default"/>
+      </w:rPr>
+    </w:lvl>
+    <w:lvl w:ilvl="3" w:tplc="04090001" w:tentative="1">
+      <w:start w:val="1"/>
+      <w:numFmt w:val="bullet"/>
+      <w:lvlText w:val=""/>
+      <w:lvlJc w:val="left"/>
+      <w:pPr>
+        <w:ind w:left="2880" w:hanging="360"/>
+      </w:pPr>
+      <w:rPr>
+        <w:rFonts w:ascii="Symbol" w:hAnsi="Symbol" w:hint="default"/>
+      </w:rPr>
+    </w:lvl>
+    <w:lvl w:ilvl="4" w:tplc="04090003" w:tentative="1">
+      <w:start w:val="1"/>
+      <w:numFmt w:val="bullet"/>
+      <w:lvlText w:val="o"/>
+      <w:lvlJc w:val="left"/>
+      <w:pPr>
+        <w:ind w:left="3600" w:hanging="360"/>
+      </w:pPr>
+      <w:rPr>
+        <w:rFonts w:ascii="Courier New" w:hAnsi="Courier New" w:cs="Courier New" w:hint="default"/>
+      </w:rPr>
+    </w:lvl>
+    <w:lvl w:ilvl="5" w:tplc="04090005" w:tentative="1">
+      <w:start w:val="1"/>
+      <w:numFmt w:val="bullet"/>
+      <w:lvlText w:val=""/>
+      <w:lvlJc w:val="left"/>
+      <w:pPr>
+        <w:ind w:left="4320" w:hanging="360"/>
+      </w:pPr>
+      <w:rPr>
+        <w:rFonts w:ascii="Wingdings" w:hAnsi="Wingdings" w:hint="default"/>
+      </w:rPr>
+    </w:lvl>
+    <w:lvl w:ilvl="6" w:tplc="04090001" w:tentative="1">
+      <w:start w:val="1"/>
+      <w:numFmt w:val="bullet"/>
+      <w:lvlText w:val=""/>
+      <w:lvlJc w:val="left"/>
+      <w:pPr>
+        <w:ind w:left="5040" w:hanging="360"/>
+      </w:pPr>
+      <w:rPr>
+        <w:rFonts w:ascii="Symbol" w:hAnsi="Symbol" w:hint="default"/>
+      </w:rPr>
+    </w:lvl>
+    <w:lvl w:ilvl="7" w:tplc="04090003" w:tentative="1">
+      <w:start w:val="1"/>
+      <w:numFmt w:val="bullet"/>
+      <w:lvlText w:val="o"/>
+      <w:lvlJc w:val="left"/>
+      <w:pPr>
+        <w:ind w:left="5760" w:hanging="360"/>
+      </w:pPr>
+      <w:rPr>
+        <w:rFonts w:ascii="Courier New" w:hAnsi="Courier New" w:cs="Courier New" w:hint="default"/>
+      </w:rPr>
+    </w:lvl>
+    <w:lvl w:ilvl="8" w:tplc="04090005" w:tentative="1">
+      <w:start w:val="1"/>
+      <w:numFmt w:val="bullet"/>
+      <w:lvlText w:val=""/>
+      <w:lvlJc w:val="left"/>
+      <w:pPr>
+        <w:ind w:left="6480" w:hanging="360"/>
+      </w:pPr>
+      <w:rPr>
+        <w:rFonts w:ascii="Wingdings" w:hAnsi="Wingdings" w:hint="default"/>
+      </w:rPr>
+    </w:lvl>
+  </w:abstractNum>
+  <w:abstractNum w:abstractNumId="4" w15:restartNumberingAfterBreak="0">
     <w:nsid w:val="2CB73410"/>
     <w:multiLevelType w:val="hybridMultilevel"/>
     <w:tmpl w:val="865E4A44"/>
@@ -659,7 +1986,233 @@
       </w:rPr>
     </w:lvl>
   </w:abstractNum>
-  <w:abstractNum w:abstractNumId="1" w15:restartNumberingAfterBreak="0">
+  <w:abstractNum w:abstractNumId="5" w15:restartNumberingAfterBreak="0">
+    <w:nsid w:val="2CE222F9"/>
+    <w:multiLevelType w:val="hybridMultilevel"/>
+    <w:tmpl w:val="777439D4"/>
+    <w:lvl w:ilvl="0" w:tplc="04090001">
+      <w:start w:val="1"/>
+      <w:numFmt w:val="bullet"/>
+      <w:lvlText w:val=""/>
+      <w:lvlJc w:val="left"/>
+      <w:pPr>
+        <w:ind w:left="720" w:hanging="360"/>
+      </w:pPr>
+      <w:rPr>
+        <w:rFonts w:ascii="Symbol" w:hAnsi="Symbol" w:hint="default"/>
+      </w:rPr>
+    </w:lvl>
+    <w:lvl w:ilvl="1" w:tplc="04090003" w:tentative="1">
+      <w:start w:val="1"/>
+      <w:numFmt w:val="bullet"/>
+      <w:lvlText w:val="o"/>
+      <w:lvlJc w:val="left"/>
+      <w:pPr>
+        <w:ind w:left="1440" w:hanging="360"/>
+      </w:pPr>
+      <w:rPr>
+        <w:rFonts w:ascii="Courier New" w:hAnsi="Courier New" w:cs="Courier New" w:hint="default"/>
+      </w:rPr>
+    </w:lvl>
+    <w:lvl w:ilvl="2" w:tplc="04090005" w:tentative="1">
+      <w:start w:val="1"/>
+      <w:numFmt w:val="bullet"/>
+      <w:lvlText w:val=""/>
+      <w:lvlJc w:val="left"/>
+      <w:pPr>
+        <w:ind w:left="2160" w:hanging="360"/>
+      </w:pPr>
+      <w:rPr>
+        <w:rFonts w:ascii="Wingdings" w:hAnsi="Wingdings" w:hint="default"/>
+      </w:rPr>
+    </w:lvl>
+    <w:lvl w:ilvl="3" w:tplc="04090001" w:tentative="1">
+      <w:start w:val="1"/>
+      <w:numFmt w:val="bullet"/>
+      <w:lvlText w:val=""/>
+      <w:lvlJc w:val="left"/>
+      <w:pPr>
+        <w:ind w:left="2880" w:hanging="360"/>
+      </w:pPr>
+      <w:rPr>
+        <w:rFonts w:ascii="Symbol" w:hAnsi="Symbol" w:hint="default"/>
+      </w:rPr>
+    </w:lvl>
+    <w:lvl w:ilvl="4" w:tplc="04090003" w:tentative="1">
+      <w:start w:val="1"/>
+      <w:numFmt w:val="bullet"/>
+      <w:lvlText w:val="o"/>
+      <w:lvlJc w:val="left"/>
+      <w:pPr>
+        <w:ind w:left="3600" w:hanging="360"/>
+      </w:pPr>
+      <w:rPr>
+        <w:rFonts w:ascii="Courier New" w:hAnsi="Courier New" w:cs="Courier New" w:hint="default"/>
+      </w:rPr>
+    </w:lvl>
+    <w:lvl w:ilvl="5" w:tplc="04090005" w:tentative="1">
+      <w:start w:val="1"/>
+      <w:numFmt w:val="bullet"/>
+      <w:lvlText w:val=""/>
+      <w:lvlJc w:val="left"/>
+      <w:pPr>
+        <w:ind w:left="4320" w:hanging="360"/>
+      </w:pPr>
+      <w:rPr>
+        <w:rFonts w:ascii="Wingdings" w:hAnsi="Wingdings" w:hint="default"/>
+      </w:rPr>
+    </w:lvl>
+    <w:lvl w:ilvl="6" w:tplc="04090001" w:tentative="1">
+      <w:start w:val="1"/>
+      <w:numFmt w:val="bullet"/>
+      <w:lvlText w:val=""/>
+      <w:lvlJc w:val="left"/>
+      <w:pPr>
+        <w:ind w:left="5040" w:hanging="360"/>
+      </w:pPr>
+      <w:rPr>
+        <w:rFonts w:ascii="Symbol" w:hAnsi="Symbol" w:hint="default"/>
+      </w:rPr>
+    </w:lvl>
+    <w:lvl w:ilvl="7" w:tplc="04090003" w:tentative="1">
+      <w:start w:val="1"/>
+      <w:numFmt w:val="bullet"/>
+      <w:lvlText w:val="o"/>
+      <w:lvlJc w:val="left"/>
+      <w:pPr>
+        <w:ind w:left="5760" w:hanging="360"/>
+      </w:pPr>
+      <w:rPr>
+        <w:rFonts w:ascii="Courier New" w:hAnsi="Courier New" w:cs="Courier New" w:hint="default"/>
+      </w:rPr>
+    </w:lvl>
+    <w:lvl w:ilvl="8" w:tplc="04090005" w:tentative="1">
+      <w:start w:val="1"/>
+      <w:numFmt w:val="bullet"/>
+      <w:lvlText w:val=""/>
+      <w:lvlJc w:val="left"/>
+      <w:pPr>
+        <w:ind w:left="6480" w:hanging="360"/>
+      </w:pPr>
+      <w:rPr>
+        <w:rFonts w:ascii="Wingdings" w:hAnsi="Wingdings" w:hint="default"/>
+      </w:rPr>
+    </w:lvl>
+  </w:abstractNum>
+  <w:abstractNum w:abstractNumId="6" w15:restartNumberingAfterBreak="0">
+    <w:nsid w:val="4539653A"/>
+    <w:multiLevelType w:val="hybridMultilevel"/>
+    <w:tmpl w:val="245C63E8"/>
+    <w:lvl w:ilvl="0" w:tplc="04090001">
+      <w:start w:val="1"/>
+      <w:numFmt w:val="bullet"/>
+      <w:lvlText w:val=""/>
+      <w:lvlJc w:val="left"/>
+      <w:pPr>
+        <w:ind w:left="720" w:hanging="360"/>
+      </w:pPr>
+      <w:rPr>
+        <w:rFonts w:ascii="Symbol" w:hAnsi="Symbol" w:hint="default"/>
+      </w:rPr>
+    </w:lvl>
+    <w:lvl w:ilvl="1" w:tplc="04090003" w:tentative="1">
+      <w:start w:val="1"/>
+      <w:numFmt w:val="bullet"/>
+      <w:lvlText w:val="o"/>
+      <w:lvlJc w:val="left"/>
+      <w:pPr>
+        <w:ind w:left="1440" w:hanging="360"/>
+      </w:pPr>
+      <w:rPr>
+        <w:rFonts w:ascii="Courier New" w:hAnsi="Courier New" w:cs="Courier New" w:hint="default"/>
+      </w:rPr>
+    </w:lvl>
+    <w:lvl w:ilvl="2" w:tplc="04090005" w:tentative="1">
+      <w:start w:val="1"/>
+      <w:numFmt w:val="bullet"/>
+      <w:lvlText w:val=""/>
+      <w:lvlJc w:val="left"/>
+      <w:pPr>
+        <w:ind w:left="2160" w:hanging="360"/>
+      </w:pPr>
+      <w:rPr>
+        <w:rFonts w:ascii="Wingdings" w:hAnsi="Wingdings" w:hint="default"/>
+      </w:rPr>
+    </w:lvl>
+    <w:lvl w:ilvl="3" w:tplc="04090001" w:tentative="1">
+      <w:start w:val="1"/>
+      <w:numFmt w:val="bullet"/>
+      <w:lvlText w:val=""/>
+      <w:lvlJc w:val="left"/>
+      <w:pPr>
+        <w:ind w:left="2880" w:hanging="360"/>
+      </w:pPr>
+      <w:rPr>
+        <w:rFonts w:ascii="Symbol" w:hAnsi="Symbol" w:hint="default"/>
+      </w:rPr>
+    </w:lvl>
+    <w:lvl w:ilvl="4" w:tplc="04090003" w:tentative="1">
+      <w:start w:val="1"/>
+      <w:numFmt w:val="bullet"/>
+      <w:lvlText w:val="o"/>
+      <w:lvlJc w:val="left"/>
+      <w:pPr>
+        <w:ind w:left="3600" w:hanging="360"/>
+      </w:pPr>
+      <w:rPr>
+        <w:rFonts w:ascii="Courier New" w:hAnsi="Courier New" w:cs="Courier New" w:hint="default"/>
+      </w:rPr>
+    </w:lvl>
+    <w:lvl w:ilvl="5" w:tplc="04090005" w:tentative="1">
+      <w:start w:val="1"/>
+      <w:numFmt w:val="bullet"/>
+      <w:lvlText w:val=""/>
+      <w:lvlJc w:val="left"/>
+      <w:pPr>
+        <w:ind w:left="4320" w:hanging="360"/>
+      </w:pPr>
+      <w:rPr>
+        <w:rFonts w:ascii="Wingdings" w:hAnsi="Wingdings" w:hint="default"/>
+      </w:rPr>
+    </w:lvl>
+    <w:lvl w:ilvl="6" w:tplc="04090001" w:tentative="1">
+      <w:start w:val="1"/>
+      <w:numFmt w:val="bullet"/>
+      <w:lvlText w:val=""/>
+      <w:lvlJc w:val="left"/>
+      <w:pPr>
+        <w:ind w:left="5040" w:hanging="360"/>
+      </w:pPr>
+      <w:rPr>
+        <w:rFonts w:ascii="Symbol" w:hAnsi="Symbol" w:hint="default"/>
+      </w:rPr>
+    </w:lvl>
+    <w:lvl w:ilvl="7" w:tplc="04090003" w:tentative="1">
+      <w:start w:val="1"/>
+      <w:numFmt w:val="bullet"/>
+      <w:lvlText w:val="o"/>
+      <w:lvlJc w:val="left"/>
+      <w:pPr>
+        <w:ind w:left="5760" w:hanging="360"/>
+      </w:pPr>
+      <w:rPr>
+        <w:rFonts w:ascii="Courier New" w:hAnsi="Courier New" w:cs="Courier New" w:hint="default"/>
+      </w:rPr>
+    </w:lvl>
+    <w:lvl w:ilvl="8" w:tplc="04090005" w:tentative="1">
+      <w:start w:val="1"/>
+      <w:numFmt w:val="bullet"/>
+      <w:lvlText w:val=""/>
+      <w:lvlJc w:val="left"/>
+      <w:pPr>
+        <w:ind w:left="6480" w:hanging="360"/>
+      </w:pPr>
+      <w:rPr>
+        <w:rFonts w:ascii="Wingdings" w:hAnsi="Wingdings" w:hint="default"/>
+      </w:rPr>
+    </w:lvl>
+  </w:abstractNum>
+  <w:abstractNum w:abstractNumId="7" w15:restartNumberingAfterBreak="0">
     <w:nsid w:val="4E5E3881"/>
     <w:multiLevelType w:val="hybridMultilevel"/>
     <w:tmpl w:val="4A66C000"/>
@@ -772,7 +2325,233 @@
       </w:rPr>
     </w:lvl>
   </w:abstractNum>
-  <w:abstractNum w:abstractNumId="2" w15:restartNumberingAfterBreak="0">
+  <w:abstractNum w:abstractNumId="8" w15:restartNumberingAfterBreak="0">
+    <w:nsid w:val="50C37E1F"/>
+    <w:multiLevelType w:val="hybridMultilevel"/>
+    <w:tmpl w:val="FCD651DA"/>
+    <w:lvl w:ilvl="0" w:tplc="04090001">
+      <w:start w:val="1"/>
+      <w:numFmt w:val="bullet"/>
+      <w:lvlText w:val=""/>
+      <w:lvlJc w:val="left"/>
+      <w:pPr>
+        <w:ind w:left="720" w:hanging="360"/>
+      </w:pPr>
+      <w:rPr>
+        <w:rFonts w:ascii="Symbol" w:hAnsi="Symbol" w:hint="default"/>
+      </w:rPr>
+    </w:lvl>
+    <w:lvl w:ilvl="1" w:tplc="04090003" w:tentative="1">
+      <w:start w:val="1"/>
+      <w:numFmt w:val="bullet"/>
+      <w:lvlText w:val="o"/>
+      <w:lvlJc w:val="left"/>
+      <w:pPr>
+        <w:ind w:left="1440" w:hanging="360"/>
+      </w:pPr>
+      <w:rPr>
+        <w:rFonts w:ascii="Courier New" w:hAnsi="Courier New" w:cs="Courier New" w:hint="default"/>
+      </w:rPr>
+    </w:lvl>
+    <w:lvl w:ilvl="2" w:tplc="04090005" w:tentative="1">
+      <w:start w:val="1"/>
+      <w:numFmt w:val="bullet"/>
+      <w:lvlText w:val=""/>
+      <w:lvlJc w:val="left"/>
+      <w:pPr>
+        <w:ind w:left="2160" w:hanging="360"/>
+      </w:pPr>
+      <w:rPr>
+        <w:rFonts w:ascii="Wingdings" w:hAnsi="Wingdings" w:hint="default"/>
+      </w:rPr>
+    </w:lvl>
+    <w:lvl w:ilvl="3" w:tplc="04090001" w:tentative="1">
+      <w:start w:val="1"/>
+      <w:numFmt w:val="bullet"/>
+      <w:lvlText w:val=""/>
+      <w:lvlJc w:val="left"/>
+      <w:pPr>
+        <w:ind w:left="2880" w:hanging="360"/>
+      </w:pPr>
+      <w:rPr>
+        <w:rFonts w:ascii="Symbol" w:hAnsi="Symbol" w:hint="default"/>
+      </w:rPr>
+    </w:lvl>
+    <w:lvl w:ilvl="4" w:tplc="04090003" w:tentative="1">
+      <w:start w:val="1"/>
+      <w:numFmt w:val="bullet"/>
+      <w:lvlText w:val="o"/>
+      <w:lvlJc w:val="left"/>
+      <w:pPr>
+        <w:ind w:left="3600" w:hanging="360"/>
+      </w:pPr>
+      <w:rPr>
+        <w:rFonts w:ascii="Courier New" w:hAnsi="Courier New" w:cs="Courier New" w:hint="default"/>
+      </w:rPr>
+    </w:lvl>
+    <w:lvl w:ilvl="5" w:tplc="04090005" w:tentative="1">
+      <w:start w:val="1"/>
+      <w:numFmt w:val="bullet"/>
+      <w:lvlText w:val=""/>
+      <w:lvlJc w:val="left"/>
+      <w:pPr>
+        <w:ind w:left="4320" w:hanging="360"/>
+      </w:pPr>
+      <w:rPr>
+        <w:rFonts w:ascii="Wingdings" w:hAnsi="Wingdings" w:hint="default"/>
+      </w:rPr>
+    </w:lvl>
+    <w:lvl w:ilvl="6" w:tplc="04090001" w:tentative="1">
+      <w:start w:val="1"/>
+      <w:numFmt w:val="bullet"/>
+      <w:lvlText w:val=""/>
+      <w:lvlJc w:val="left"/>
+      <w:pPr>
+        <w:ind w:left="5040" w:hanging="360"/>
+      </w:pPr>
+      <w:rPr>
+        <w:rFonts w:ascii="Symbol" w:hAnsi="Symbol" w:hint="default"/>
+      </w:rPr>
+    </w:lvl>
+    <w:lvl w:ilvl="7" w:tplc="04090003" w:tentative="1">
+      <w:start w:val="1"/>
+      <w:numFmt w:val="bullet"/>
+      <w:lvlText w:val="o"/>
+      <w:lvlJc w:val="left"/>
+      <w:pPr>
+        <w:ind w:left="5760" w:hanging="360"/>
+      </w:pPr>
+      <w:rPr>
+        <w:rFonts w:ascii="Courier New" w:hAnsi="Courier New" w:cs="Courier New" w:hint="default"/>
+      </w:rPr>
+    </w:lvl>
+    <w:lvl w:ilvl="8" w:tplc="04090005" w:tentative="1">
+      <w:start w:val="1"/>
+      <w:numFmt w:val="bullet"/>
+      <w:lvlText w:val=""/>
+      <w:lvlJc w:val="left"/>
+      <w:pPr>
+        <w:ind w:left="6480" w:hanging="360"/>
+      </w:pPr>
+      <w:rPr>
+        <w:rFonts w:ascii="Wingdings" w:hAnsi="Wingdings" w:hint="default"/>
+      </w:rPr>
+    </w:lvl>
+  </w:abstractNum>
+  <w:abstractNum w:abstractNumId="9" w15:restartNumberingAfterBreak="0">
+    <w:nsid w:val="53ED759F"/>
+    <w:multiLevelType w:val="hybridMultilevel"/>
+    <w:tmpl w:val="BADC44BE"/>
+    <w:lvl w:ilvl="0" w:tplc="04090001">
+      <w:start w:val="1"/>
+      <w:numFmt w:val="bullet"/>
+      <w:lvlText w:val=""/>
+      <w:lvlJc w:val="left"/>
+      <w:pPr>
+        <w:ind w:left="720" w:hanging="360"/>
+      </w:pPr>
+      <w:rPr>
+        <w:rFonts w:ascii="Symbol" w:hAnsi="Symbol" w:hint="default"/>
+      </w:rPr>
+    </w:lvl>
+    <w:lvl w:ilvl="1" w:tplc="04090003" w:tentative="1">
+      <w:start w:val="1"/>
+      <w:numFmt w:val="bullet"/>
+      <w:lvlText w:val="o"/>
+      <w:lvlJc w:val="left"/>
+      <w:pPr>
+        <w:ind w:left="1440" w:hanging="360"/>
+      </w:pPr>
+      <w:rPr>
+        <w:rFonts w:ascii="Courier New" w:hAnsi="Courier New" w:cs="Courier New" w:hint="default"/>
+      </w:rPr>
+    </w:lvl>
+    <w:lvl w:ilvl="2" w:tplc="04090005" w:tentative="1">
+      <w:start w:val="1"/>
+      <w:numFmt w:val="bullet"/>
+      <w:lvlText w:val=""/>
+      <w:lvlJc w:val="left"/>
+      <w:pPr>
+        <w:ind w:left="2160" w:hanging="360"/>
+      </w:pPr>
+      <w:rPr>
+        <w:rFonts w:ascii="Wingdings" w:hAnsi="Wingdings" w:hint="default"/>
+      </w:rPr>
+    </w:lvl>
+    <w:lvl w:ilvl="3" w:tplc="04090001" w:tentative="1">
+      <w:start w:val="1"/>
+      <w:numFmt w:val="bullet"/>
+      <w:lvlText w:val=""/>
+      <w:lvlJc w:val="left"/>
+      <w:pPr>
+        <w:ind w:left="2880" w:hanging="360"/>
+      </w:pPr>
+      <w:rPr>
+        <w:rFonts w:ascii="Symbol" w:hAnsi="Symbol" w:hint="default"/>
+      </w:rPr>
+    </w:lvl>
+    <w:lvl w:ilvl="4" w:tplc="04090003" w:tentative="1">
+      <w:start w:val="1"/>
+      <w:numFmt w:val="bullet"/>
+      <w:lvlText w:val="o"/>
+      <w:lvlJc w:val="left"/>
+      <w:pPr>
+        <w:ind w:left="3600" w:hanging="360"/>
+      </w:pPr>
+      <w:rPr>
+        <w:rFonts w:ascii="Courier New" w:hAnsi="Courier New" w:cs="Courier New" w:hint="default"/>
+      </w:rPr>
+    </w:lvl>
+    <w:lvl w:ilvl="5" w:tplc="04090005" w:tentative="1">
+      <w:start w:val="1"/>
+      <w:numFmt w:val="bullet"/>
+      <w:lvlText w:val=""/>
+      <w:lvlJc w:val="left"/>
+      <w:pPr>
+        <w:ind w:left="4320" w:hanging="360"/>
+      </w:pPr>
+      <w:rPr>
+        <w:rFonts w:ascii="Wingdings" w:hAnsi="Wingdings" w:hint="default"/>
+      </w:rPr>
+    </w:lvl>
+    <w:lvl w:ilvl="6" w:tplc="04090001" w:tentative="1">
+      <w:start w:val="1"/>
+      <w:numFmt w:val="bullet"/>
+      <w:lvlText w:val=""/>
+      <w:lvlJc w:val="left"/>
+      <w:pPr>
+        <w:ind w:left="5040" w:hanging="360"/>
+      </w:pPr>
+      <w:rPr>
+        <w:rFonts w:ascii="Symbol" w:hAnsi="Symbol" w:hint="default"/>
+      </w:rPr>
+    </w:lvl>
+    <w:lvl w:ilvl="7" w:tplc="04090003" w:tentative="1">
+      <w:start w:val="1"/>
+      <w:numFmt w:val="bullet"/>
+      <w:lvlText w:val="o"/>
+      <w:lvlJc w:val="left"/>
+      <w:pPr>
+        <w:ind w:left="5760" w:hanging="360"/>
+      </w:pPr>
+      <w:rPr>
+        <w:rFonts w:ascii="Courier New" w:hAnsi="Courier New" w:cs="Courier New" w:hint="default"/>
+      </w:rPr>
+    </w:lvl>
+    <w:lvl w:ilvl="8" w:tplc="04090005" w:tentative="1">
+      <w:start w:val="1"/>
+      <w:numFmt w:val="bullet"/>
+      <w:lvlText w:val=""/>
+      <w:lvlJc w:val="left"/>
+      <w:pPr>
+        <w:ind w:left="6480" w:hanging="360"/>
+      </w:pPr>
+      <w:rPr>
+        <w:rFonts w:ascii="Wingdings" w:hAnsi="Wingdings" w:hint="default"/>
+      </w:rPr>
+    </w:lvl>
+  </w:abstractNum>
+  <w:abstractNum w:abstractNumId="10" w15:restartNumberingAfterBreak="0">
     <w:nsid w:val="5D2E0A64"/>
     <w:multiLevelType w:val="hybridMultilevel"/>
     <w:tmpl w:val="6EEA8726"/>
@@ -885,14 +2664,386 @@
       </w:rPr>
     </w:lvl>
   </w:abstractNum>
+  <w:abstractNum w:abstractNumId="11" w15:restartNumberingAfterBreak="0">
+    <w:nsid w:val="5D984D4F"/>
+    <w:multiLevelType w:val="hybridMultilevel"/>
+    <w:tmpl w:val="F18AC78C"/>
+    <w:lvl w:ilvl="0" w:tplc="04090001">
+      <w:start w:val="1"/>
+      <w:numFmt w:val="bullet"/>
+      <w:lvlText w:val=""/>
+      <w:lvlJc w:val="left"/>
+      <w:pPr>
+        <w:ind w:left="790" w:hanging="360"/>
+      </w:pPr>
+      <w:rPr>
+        <w:rFonts w:ascii="Symbol" w:hAnsi="Symbol" w:hint="default"/>
+      </w:rPr>
+    </w:lvl>
+    <w:lvl w:ilvl="1" w:tplc="04090003" w:tentative="1">
+      <w:start w:val="1"/>
+      <w:numFmt w:val="bullet"/>
+      <w:lvlText w:val="o"/>
+      <w:lvlJc w:val="left"/>
+      <w:pPr>
+        <w:ind w:left="1510" w:hanging="360"/>
+      </w:pPr>
+      <w:rPr>
+        <w:rFonts w:ascii="Courier New" w:hAnsi="Courier New" w:cs="Courier New" w:hint="default"/>
+      </w:rPr>
+    </w:lvl>
+    <w:lvl w:ilvl="2" w:tplc="04090005" w:tentative="1">
+      <w:start w:val="1"/>
+      <w:numFmt w:val="bullet"/>
+      <w:lvlText w:val=""/>
+      <w:lvlJc w:val="left"/>
+      <w:pPr>
+        <w:ind w:left="2230" w:hanging="360"/>
+      </w:pPr>
+      <w:rPr>
+        <w:rFonts w:ascii="Wingdings" w:hAnsi="Wingdings" w:hint="default"/>
+      </w:rPr>
+    </w:lvl>
+    <w:lvl w:ilvl="3" w:tplc="04090001" w:tentative="1">
+      <w:start w:val="1"/>
+      <w:numFmt w:val="bullet"/>
+      <w:lvlText w:val=""/>
+      <w:lvlJc w:val="left"/>
+      <w:pPr>
+        <w:ind w:left="2950" w:hanging="360"/>
+      </w:pPr>
+      <w:rPr>
+        <w:rFonts w:ascii="Symbol" w:hAnsi="Symbol" w:hint="default"/>
+      </w:rPr>
+    </w:lvl>
+    <w:lvl w:ilvl="4" w:tplc="04090003" w:tentative="1">
+      <w:start w:val="1"/>
+      <w:numFmt w:val="bullet"/>
+      <w:lvlText w:val="o"/>
+      <w:lvlJc w:val="left"/>
+      <w:pPr>
+        <w:ind w:left="3670" w:hanging="360"/>
+      </w:pPr>
+      <w:rPr>
+        <w:rFonts w:ascii="Courier New" w:hAnsi="Courier New" w:cs="Courier New" w:hint="default"/>
+      </w:rPr>
+    </w:lvl>
+    <w:lvl w:ilvl="5" w:tplc="04090005" w:tentative="1">
+      <w:start w:val="1"/>
+      <w:numFmt w:val="bullet"/>
+      <w:lvlText w:val=""/>
+      <w:lvlJc w:val="left"/>
+      <w:pPr>
+        <w:ind w:left="4390" w:hanging="360"/>
+      </w:pPr>
+      <w:rPr>
+        <w:rFonts w:ascii="Wingdings" w:hAnsi="Wingdings" w:hint="default"/>
+      </w:rPr>
+    </w:lvl>
+    <w:lvl w:ilvl="6" w:tplc="04090001" w:tentative="1">
+      <w:start w:val="1"/>
+      <w:numFmt w:val="bullet"/>
+      <w:lvlText w:val=""/>
+      <w:lvlJc w:val="left"/>
+      <w:pPr>
+        <w:ind w:left="5110" w:hanging="360"/>
+      </w:pPr>
+      <w:rPr>
+        <w:rFonts w:ascii="Symbol" w:hAnsi="Symbol" w:hint="default"/>
+      </w:rPr>
+    </w:lvl>
+    <w:lvl w:ilvl="7" w:tplc="04090003" w:tentative="1">
+      <w:start w:val="1"/>
+      <w:numFmt w:val="bullet"/>
+      <w:lvlText w:val="o"/>
+      <w:lvlJc w:val="left"/>
+      <w:pPr>
+        <w:ind w:left="5830" w:hanging="360"/>
+      </w:pPr>
+      <w:rPr>
+        <w:rFonts w:ascii="Courier New" w:hAnsi="Courier New" w:cs="Courier New" w:hint="default"/>
+      </w:rPr>
+    </w:lvl>
+    <w:lvl w:ilvl="8" w:tplc="04090005" w:tentative="1">
+      <w:start w:val="1"/>
+      <w:numFmt w:val="bullet"/>
+      <w:lvlText w:val=""/>
+      <w:lvlJc w:val="left"/>
+      <w:pPr>
+        <w:ind w:left="6550" w:hanging="360"/>
+      </w:pPr>
+      <w:rPr>
+        <w:rFonts w:ascii="Wingdings" w:hAnsi="Wingdings" w:hint="default"/>
+      </w:rPr>
+    </w:lvl>
+  </w:abstractNum>
+  <w:abstractNum w:abstractNumId="12" w15:restartNumberingAfterBreak="0">
+    <w:nsid w:val="6B696421"/>
+    <w:multiLevelType w:val="hybridMultilevel"/>
+    <w:tmpl w:val="7EE6D6DC"/>
+    <w:lvl w:ilvl="0" w:tplc="04090001">
+      <w:start w:val="1"/>
+      <w:numFmt w:val="bullet"/>
+      <w:lvlText w:val=""/>
+      <w:lvlJc w:val="left"/>
+      <w:pPr>
+        <w:ind w:left="720" w:hanging="360"/>
+      </w:pPr>
+      <w:rPr>
+        <w:rFonts w:ascii="Symbol" w:hAnsi="Symbol" w:hint="default"/>
+      </w:rPr>
+    </w:lvl>
+    <w:lvl w:ilvl="1" w:tplc="04090003" w:tentative="1">
+      <w:start w:val="1"/>
+      <w:numFmt w:val="bullet"/>
+      <w:lvlText w:val="o"/>
+      <w:lvlJc w:val="left"/>
+      <w:pPr>
+        <w:ind w:left="1440" w:hanging="360"/>
+      </w:pPr>
+      <w:rPr>
+        <w:rFonts w:ascii="Courier New" w:hAnsi="Courier New" w:cs="Courier New" w:hint="default"/>
+      </w:rPr>
+    </w:lvl>
+    <w:lvl w:ilvl="2" w:tplc="04090005" w:tentative="1">
+      <w:start w:val="1"/>
+      <w:numFmt w:val="bullet"/>
+      <w:lvlText w:val=""/>
+      <w:lvlJc w:val="left"/>
+      <w:pPr>
+        <w:ind w:left="2160" w:hanging="360"/>
+      </w:pPr>
+      <w:rPr>
+        <w:rFonts w:ascii="Wingdings" w:hAnsi="Wingdings" w:hint="default"/>
+      </w:rPr>
+    </w:lvl>
+    <w:lvl w:ilvl="3" w:tplc="04090001" w:tentative="1">
+      <w:start w:val="1"/>
+      <w:numFmt w:val="bullet"/>
+      <w:lvlText w:val=""/>
+      <w:lvlJc w:val="left"/>
+      <w:pPr>
+        <w:ind w:left="2880" w:hanging="360"/>
+      </w:pPr>
+      <w:rPr>
+        <w:rFonts w:ascii="Symbol" w:hAnsi="Symbol" w:hint="default"/>
+      </w:rPr>
+    </w:lvl>
+    <w:lvl w:ilvl="4" w:tplc="04090003" w:tentative="1">
+      <w:start w:val="1"/>
+      <w:numFmt w:val="bullet"/>
+      <w:lvlText w:val="o"/>
+      <w:lvlJc w:val="left"/>
+      <w:pPr>
+        <w:ind w:left="3600" w:hanging="360"/>
+      </w:pPr>
+      <w:rPr>
+        <w:rFonts w:ascii="Courier New" w:hAnsi="Courier New" w:cs="Courier New" w:hint="default"/>
+      </w:rPr>
+    </w:lvl>
+    <w:lvl w:ilvl="5" w:tplc="04090005" w:tentative="1">
+      <w:start w:val="1"/>
+      <w:numFmt w:val="bullet"/>
+      <w:lvlText w:val=""/>
+      <w:lvlJc w:val="left"/>
+      <w:pPr>
+        <w:ind w:left="4320" w:hanging="360"/>
+      </w:pPr>
+      <w:rPr>
+        <w:rFonts w:ascii="Wingdings" w:hAnsi="Wingdings" w:hint="default"/>
+      </w:rPr>
+    </w:lvl>
+    <w:lvl w:ilvl="6" w:tplc="04090001" w:tentative="1">
+      <w:start w:val="1"/>
+      <w:numFmt w:val="bullet"/>
+      <w:lvlText w:val=""/>
+      <w:lvlJc w:val="left"/>
+      <w:pPr>
+        <w:ind w:left="5040" w:hanging="360"/>
+      </w:pPr>
+      <w:rPr>
+        <w:rFonts w:ascii="Symbol" w:hAnsi="Symbol" w:hint="default"/>
+      </w:rPr>
+    </w:lvl>
+    <w:lvl w:ilvl="7" w:tplc="04090003" w:tentative="1">
+      <w:start w:val="1"/>
+      <w:numFmt w:val="bullet"/>
+      <w:lvlText w:val="o"/>
+      <w:lvlJc w:val="left"/>
+      <w:pPr>
+        <w:ind w:left="5760" w:hanging="360"/>
+      </w:pPr>
+      <w:rPr>
+        <w:rFonts w:ascii="Courier New" w:hAnsi="Courier New" w:cs="Courier New" w:hint="default"/>
+      </w:rPr>
+    </w:lvl>
+    <w:lvl w:ilvl="8" w:tplc="04090005" w:tentative="1">
+      <w:start w:val="1"/>
+      <w:numFmt w:val="bullet"/>
+      <w:lvlText w:val=""/>
+      <w:lvlJc w:val="left"/>
+      <w:pPr>
+        <w:ind w:left="6480" w:hanging="360"/>
+      </w:pPr>
+      <w:rPr>
+        <w:rFonts w:ascii="Wingdings" w:hAnsi="Wingdings" w:hint="default"/>
+      </w:rPr>
+    </w:lvl>
+  </w:abstractNum>
+  <w:abstractNum w:abstractNumId="13" w15:restartNumberingAfterBreak="0">
+    <w:nsid w:val="70391660"/>
+    <w:multiLevelType w:val="hybridMultilevel"/>
+    <w:tmpl w:val="C29EA2A6"/>
+    <w:lvl w:ilvl="0" w:tplc="04090001">
+      <w:start w:val="1"/>
+      <w:numFmt w:val="bullet"/>
+      <w:lvlText w:val=""/>
+      <w:lvlJc w:val="left"/>
+      <w:pPr>
+        <w:ind w:left="780" w:hanging="360"/>
+      </w:pPr>
+      <w:rPr>
+        <w:rFonts w:ascii="Symbol" w:hAnsi="Symbol" w:hint="default"/>
+      </w:rPr>
+    </w:lvl>
+    <w:lvl w:ilvl="1" w:tplc="04090003" w:tentative="1">
+      <w:start w:val="1"/>
+      <w:numFmt w:val="bullet"/>
+      <w:lvlText w:val="o"/>
+      <w:lvlJc w:val="left"/>
+      <w:pPr>
+        <w:ind w:left="1500" w:hanging="360"/>
+      </w:pPr>
+      <w:rPr>
+        <w:rFonts w:ascii="Courier New" w:hAnsi="Courier New" w:cs="Courier New" w:hint="default"/>
+      </w:rPr>
+    </w:lvl>
+    <w:lvl w:ilvl="2" w:tplc="04090005" w:tentative="1">
+      <w:start w:val="1"/>
+      <w:numFmt w:val="bullet"/>
+      <w:lvlText w:val=""/>
+      <w:lvlJc w:val="left"/>
+      <w:pPr>
+        <w:ind w:left="2220" w:hanging="360"/>
+      </w:pPr>
+      <w:rPr>
+        <w:rFonts w:ascii="Wingdings" w:hAnsi="Wingdings" w:hint="default"/>
+      </w:rPr>
+    </w:lvl>
+    <w:lvl w:ilvl="3" w:tplc="04090001" w:tentative="1">
+      <w:start w:val="1"/>
+      <w:numFmt w:val="bullet"/>
+      <w:lvlText w:val=""/>
+      <w:lvlJc w:val="left"/>
+      <w:pPr>
+        <w:ind w:left="2940" w:hanging="360"/>
+      </w:pPr>
+      <w:rPr>
+        <w:rFonts w:ascii="Symbol" w:hAnsi="Symbol" w:hint="default"/>
+      </w:rPr>
+    </w:lvl>
+    <w:lvl w:ilvl="4" w:tplc="04090003" w:tentative="1">
+      <w:start w:val="1"/>
+      <w:numFmt w:val="bullet"/>
+      <w:lvlText w:val="o"/>
+      <w:lvlJc w:val="left"/>
+      <w:pPr>
+        <w:ind w:left="3660" w:hanging="360"/>
+      </w:pPr>
+      <w:rPr>
+        <w:rFonts w:ascii="Courier New" w:hAnsi="Courier New" w:cs="Courier New" w:hint="default"/>
+      </w:rPr>
+    </w:lvl>
+    <w:lvl w:ilvl="5" w:tplc="04090005" w:tentative="1">
+      <w:start w:val="1"/>
+      <w:numFmt w:val="bullet"/>
+      <w:lvlText w:val=""/>
+      <w:lvlJc w:val="left"/>
+      <w:pPr>
+        <w:ind w:left="4380" w:hanging="360"/>
+      </w:pPr>
+      <w:rPr>
+        <w:rFonts w:ascii="Wingdings" w:hAnsi="Wingdings" w:hint="default"/>
+      </w:rPr>
+    </w:lvl>
+    <w:lvl w:ilvl="6" w:tplc="04090001" w:tentative="1">
+      <w:start w:val="1"/>
+      <w:numFmt w:val="bullet"/>
+      <w:lvlText w:val=""/>
+      <w:lvlJc w:val="left"/>
+      <w:pPr>
+        <w:ind w:left="5100" w:hanging="360"/>
+      </w:pPr>
+      <w:rPr>
+        <w:rFonts w:ascii="Symbol" w:hAnsi="Symbol" w:hint="default"/>
+      </w:rPr>
+    </w:lvl>
+    <w:lvl w:ilvl="7" w:tplc="04090003" w:tentative="1">
+      <w:start w:val="1"/>
+      <w:numFmt w:val="bullet"/>
+      <w:lvlText w:val="o"/>
+      <w:lvlJc w:val="left"/>
+      <w:pPr>
+        <w:ind w:left="5820" w:hanging="360"/>
+      </w:pPr>
+      <w:rPr>
+        <w:rFonts w:ascii="Courier New" w:hAnsi="Courier New" w:cs="Courier New" w:hint="default"/>
+      </w:rPr>
+    </w:lvl>
+    <w:lvl w:ilvl="8" w:tplc="04090005" w:tentative="1">
+      <w:start w:val="1"/>
+      <w:numFmt w:val="bullet"/>
+      <w:lvlText w:val=""/>
+      <w:lvlJc w:val="left"/>
+      <w:pPr>
+        <w:ind w:left="6540" w:hanging="360"/>
+      </w:pPr>
+      <w:rPr>
+        <w:rFonts w:ascii="Wingdings" w:hAnsi="Wingdings" w:hint="default"/>
+      </w:rPr>
+    </w:lvl>
+  </w:abstractNum>
   <w:num w:numId="1" w16cid:durableId="1765612257">
+    <w:abstractNumId w:val="10"/>
+  </w:num>
+  <w:num w:numId="2" w16cid:durableId="1034233629">
+    <w:abstractNumId w:val="7"/>
+  </w:num>
+  <w:num w:numId="3" w16cid:durableId="164134114">
+    <w:abstractNumId w:val="4"/>
+  </w:num>
+  <w:num w:numId="4" w16cid:durableId="1426415177">
+    <w:abstractNumId w:val="11"/>
+  </w:num>
+  <w:num w:numId="5" w16cid:durableId="498346734">
+    <w:abstractNumId w:val="5"/>
+  </w:num>
+  <w:num w:numId="6" w16cid:durableId="1935045075">
+    <w:abstractNumId w:val="0"/>
+  </w:num>
+  <w:num w:numId="7" w16cid:durableId="469055949">
     <w:abstractNumId w:val="2"/>
   </w:num>
-  <w:num w:numId="2" w16cid:durableId="1034233629">
+  <w:num w:numId="8" w16cid:durableId="267007117">
+    <w:abstractNumId w:val="9"/>
+  </w:num>
+  <w:num w:numId="9" w16cid:durableId="637224152">
+    <w:abstractNumId w:val="6"/>
+  </w:num>
+  <w:num w:numId="10" w16cid:durableId="451023139">
+    <w:abstractNumId w:val="3"/>
+  </w:num>
+  <w:num w:numId="11" w16cid:durableId="981694291">
+    <w:abstractNumId w:val="12"/>
+  </w:num>
+  <w:num w:numId="12" w16cid:durableId="1148085138">
     <w:abstractNumId w:val="1"/>
   </w:num>
-  <w:num w:numId="3" w16cid:durableId="164134114">
-    <w:abstractNumId w:val="0"/>
+  <w:num w:numId="13" w16cid:durableId="2126535678">
+    <w:abstractNumId w:val="13"/>
+  </w:num>
+  <w:num w:numId="14" w16cid:durableId="1696155781">
+    <w:abstractNumId w:val="8"/>
   </w:num>
 </w:numbering>
 </file>

</xml_diff>

<commit_message>
commit ketThuc game khi ruby het mau
</commit_message>
<xml_diff>
--- a/TaiLieuTrienKhai_BTL_Nhom2_62TH4.docx
+++ b/TaiLieuTrienKhai_BTL_Nhom2_62TH4.docx
@@ -421,7 +421,7 @@
           <w:sz w:val="26"/>
           <w:szCs w:val="26"/>
         </w:rPr>
-        <w:t xml:space="preserve">Nền Tảng: PC, consoles và mobile. </w:t>
+        <w:t xml:space="preserve">Đồ Họa: Pixel art với độ phân giải cao, tạo ra một thế giới rực rỡ và đầy sức sống. </w:t>
       </w:r>
     </w:p>
     <w:p>
@@ -443,7 +443,7 @@
           <w:sz w:val="26"/>
           <w:szCs w:val="26"/>
         </w:rPr>
-        <w:t xml:space="preserve">Đồ Họa: Pixel art với độ phân giải cao, tạo ra một thế giới rực rỡ và đầy sức sống. </w:t>
+        <w:t xml:space="preserve">Điều Khiển: Hệ thống điều khiển linh hoạt và dễ dàng, phù hợp cho cả người chơi mới và kỳ cựu. </w:t>
       </w:r>
     </w:p>
     <w:p>
@@ -465,28 +465,6 @@
           <w:sz w:val="26"/>
           <w:szCs w:val="26"/>
         </w:rPr>
-        <w:t xml:space="preserve">Điều Khiển: Hệ thống điều khiển linh hoạt và dễ dàng, phù hợp cho cả người chơi mới và kỳ cựu. </w:t>
-      </w:r>
-    </w:p>
-    <w:p>
-      <w:pPr>
-        <w:pStyle w:val="ListParagraph"/>
-        <w:numPr>
-          <w:ilvl w:val="0"/>
-          <w:numId w:val="3"/>
-        </w:numPr>
-        <w:rPr>
-          <w:rFonts w:ascii="Times New Roman" w:hAnsi="Times New Roman" w:cs="Times New Roman"/>
-          <w:sz w:val="26"/>
-          <w:szCs w:val="26"/>
-        </w:rPr>
-      </w:pPr>
-      <w:r>
-        <w:rPr>
-          <w:rFonts w:ascii="Times New Roman" w:hAnsi="Times New Roman" w:cs="Times New Roman"/>
-          <w:sz w:val="26"/>
-          <w:szCs w:val="26"/>
-        </w:rPr>
         <w:t xml:space="preserve">Chia sẻ ảnh và concept art trên các mạng xã hội để tạo sự tò mò và sự chú ý từ cộng đồng. </w:t>
       </w:r>
     </w:p>
@@ -582,7 +560,23 @@
           <w:sz w:val="26"/>
           <w:szCs w:val="26"/>
         </w:rPr>
-        <w:t xml:space="preserve">Bắt Đầu Hành Trình: Ruby, một người trẻ trung và tò mò, phát hiện một cuốn sách cổ xưa chứa đựng bí mật của một thế giới khác. Cô quyết định bắt đầu cuộc phiêu lưu để tìm kiếm sự thật và khám phá các thế giới mới. </w:t>
+        <w:t>Bắt Đầu Hành Trình: Ruby, một người trẻ trung và tò mò</w:t>
+      </w:r>
+      <w:r>
+        <w:rPr>
+          <w:rFonts w:ascii="Times New Roman" w:hAnsi="Times New Roman" w:cs="Times New Roman"/>
+          <w:sz w:val="26"/>
+          <w:szCs w:val="26"/>
+        </w:rPr>
+        <w:t xml:space="preserve">. </w:t>
+      </w:r>
+      <w:r>
+        <w:rPr>
+          <w:rFonts w:ascii="Times New Roman" w:hAnsi="Times New Roman" w:cs="Times New Roman"/>
+          <w:sz w:val="26"/>
+          <w:szCs w:val="26"/>
+        </w:rPr>
+        <w:t xml:space="preserve">Cô quyết định bắt đầu cuộc phiêu lưu để tìm kiếm sự thật và khám phá các thế giới mới. </w:t>
       </w:r>
     </w:p>
     <w:p>
@@ -604,46 +598,56 @@
           <w:sz w:val="26"/>
           <w:szCs w:val="26"/>
         </w:rPr>
-        <w:t>Thế Giới Đa Dạng: Ruby sẽ du hành qua nhiều khu vực độc đáo như Rừng Rậm, Hang Động Bí Mật, và Thành Phố Cổ. Mỗi thế giới mang đến những câu đố, thách thức, và quái vật độc đáo.</w:t>
-      </w:r>
-    </w:p>
-    <w:p>
-      <w:pPr>
-        <w:pStyle w:val="ListParagraph"/>
-        <w:numPr>
-          <w:ilvl w:val="0"/>
-          <w:numId w:val="4"/>
-        </w:numPr>
-        <w:rPr>
-          <w:rFonts w:ascii="Times New Roman" w:hAnsi="Times New Roman" w:cs="Times New Roman"/>
-          <w:sz w:val="26"/>
-          <w:szCs w:val="26"/>
-        </w:rPr>
-      </w:pPr>
-      <w:r>
-        <w:rPr>
-          <w:rFonts w:ascii="Times New Roman" w:hAnsi="Times New Roman" w:cs="Times New Roman"/>
-          <w:sz w:val="26"/>
-          <w:szCs w:val="26"/>
-        </w:rPr>
-        <w:t>Bí Ẩn và Nhân Vật Phụ: Trong hành trình, Ruby sẽ gặp những nhân vật phụ có vai trò quan trọng, mỗi người mang theo những bí mật và câu chuyện riêng. Những bí ẩn này giúp xây dựng thêm chiều sâu cho cốt truyện.</w:t>
-      </w:r>
-    </w:p>
-    <w:p>
-      <w:pPr>
-        <w:rPr>
-          <w:rFonts w:ascii="Times New Roman" w:hAnsi="Times New Roman" w:cs="Times New Roman"/>
-          <w:sz w:val="26"/>
-          <w:szCs w:val="26"/>
-        </w:rPr>
-      </w:pPr>
-      <w:r>
-        <w:rPr>
-          <w:rFonts w:ascii="Times New Roman" w:hAnsi="Times New Roman" w:cs="Times New Roman"/>
-          <w:sz w:val="26"/>
-          <w:szCs w:val="26"/>
-        </w:rPr>
-        <w:t xml:space="preserve"> Nhân Vật: </w:t>
+        <w:t xml:space="preserve">Thế Giới Đa Dạng: Ruby sẽ du hành qua nhiều khu vực độc đáo như Rừng Rậm, </w:t>
+      </w:r>
+      <w:r>
+        <w:rPr>
+          <w:rFonts w:ascii="Times New Roman" w:hAnsi="Times New Roman" w:cs="Times New Roman"/>
+          <w:sz w:val="26"/>
+          <w:szCs w:val="26"/>
+        </w:rPr>
+        <w:t>Mê cung</w:t>
+      </w:r>
+      <w:r>
+        <w:rPr>
+          <w:rFonts w:ascii="Times New Roman" w:hAnsi="Times New Roman" w:cs="Times New Roman"/>
+          <w:sz w:val="26"/>
+          <w:szCs w:val="26"/>
+        </w:rPr>
+        <w:t xml:space="preserve">. Mỗi thế giới mang đến những </w:t>
+      </w:r>
+      <w:r>
+        <w:rPr>
+          <w:rFonts w:ascii="Times New Roman" w:hAnsi="Times New Roman" w:cs="Times New Roman"/>
+          <w:sz w:val="26"/>
+          <w:szCs w:val="26"/>
+        </w:rPr>
+        <w:t xml:space="preserve">màu sắc </w:t>
+      </w:r>
+      <w:r>
+        <w:rPr>
+          <w:rFonts w:ascii="Times New Roman" w:hAnsi="Times New Roman" w:cs="Times New Roman"/>
+          <w:sz w:val="26"/>
+          <w:szCs w:val="26"/>
+        </w:rPr>
+        <w:t>và quái vật.</w:t>
+      </w:r>
+    </w:p>
+    <w:p>
+      <w:pPr>
+        <w:rPr>
+          <w:rFonts w:ascii="Times New Roman" w:hAnsi="Times New Roman" w:cs="Times New Roman"/>
+          <w:sz w:val="26"/>
+          <w:szCs w:val="26"/>
+        </w:rPr>
+      </w:pPr>
+      <w:r>
+        <w:rPr>
+          <w:rFonts w:ascii="Times New Roman" w:hAnsi="Times New Roman" w:cs="Times New Roman"/>
+          <w:sz w:val="26"/>
+          <w:szCs w:val="26"/>
+        </w:rPr>
+        <w:t xml:space="preserve">Nhân Vật: </w:t>
       </w:r>
     </w:p>
     <w:p>
@@ -687,24 +691,23 @@
           <w:sz w:val="26"/>
           <w:szCs w:val="26"/>
         </w:rPr>
-        <w:t>Nhân Vật Phụ: Các nhân vật phụ như người hướng dẫn, đồng hành, và kẻ thù chính có đặc điểm và lý do xuất hiện độc đáo, đóng góp vào sự phong phú của thế giới và cốt truyện.</w:t>
-      </w:r>
-    </w:p>
-    <w:p>
-      <w:pPr>
-        <w:rPr>
-          <w:rFonts w:ascii="Times New Roman" w:hAnsi="Times New Roman" w:cs="Times New Roman"/>
-          <w:sz w:val="26"/>
-          <w:szCs w:val="26"/>
-        </w:rPr>
-      </w:pPr>
-      <w:r>
-        <w:rPr>
-          <w:rFonts w:ascii="Times New Roman" w:hAnsi="Times New Roman" w:cs="Times New Roman"/>
-          <w:sz w:val="26"/>
-          <w:szCs w:val="26"/>
-        </w:rPr>
-        <w:lastRenderedPageBreak/>
+        <w:t xml:space="preserve">Nhân Vật Phụ: Các nhân vật phụ như người hướng dẫn, đồng hành, và kẻ thù chính có đặc điểm và lý do xuất hiện độc đáo, đóng góp vào sự phong phú của thế giới </w:t>
+      </w:r>
+    </w:p>
+    <w:p>
+      <w:pPr>
+        <w:rPr>
+          <w:rFonts w:ascii="Times New Roman" w:hAnsi="Times New Roman" w:cs="Times New Roman"/>
+          <w:sz w:val="26"/>
+          <w:szCs w:val="26"/>
+        </w:rPr>
+      </w:pPr>
+      <w:r>
+        <w:rPr>
+          <w:rFonts w:ascii="Times New Roman" w:hAnsi="Times New Roman" w:cs="Times New Roman"/>
+          <w:sz w:val="26"/>
+          <w:szCs w:val="26"/>
+        </w:rPr>
         <w:t xml:space="preserve"> Thế Giới:</w:t>
       </w:r>
     </w:p>
@@ -727,7 +730,23 @@
           <w:sz w:val="26"/>
           <w:szCs w:val="26"/>
         </w:rPr>
-        <w:t xml:space="preserve">Rừng Rậm: Một khu vực mênh mông với cây cỏ cao, động vật săn mồi, và câu đố tự nhiên. Ruby cần sử dụng kỹ năng nảy để vượt qua đồi núi và hang động. </w:t>
+        <w:t>Một khu vực mênh mông với cây cỏ cao,</w:t>
+      </w:r>
+      <w:r>
+        <w:rPr>
+          <w:rFonts w:ascii="Times New Roman" w:hAnsi="Times New Roman" w:cs="Times New Roman"/>
+          <w:sz w:val="26"/>
+          <w:szCs w:val="26"/>
+        </w:rPr>
+        <w:t xml:space="preserve"> cây cối phong phú, toà nhà, …</w:t>
+      </w:r>
+      <w:r>
+        <w:rPr>
+          <w:rFonts w:ascii="Times New Roman" w:hAnsi="Times New Roman" w:cs="Times New Roman"/>
+          <w:sz w:val="26"/>
+          <w:szCs w:val="26"/>
+        </w:rPr>
+        <w:t xml:space="preserve"> </w:t>
       </w:r>
     </w:p>
     <w:p>
@@ -749,33 +768,12 @@
           <w:sz w:val="26"/>
           <w:szCs w:val="26"/>
         </w:rPr>
-        <w:t xml:space="preserve">Hang Động Bí Mật: Khu vực chứa đựng những câu đố và thách thức khám phá. Ruby phải giải quyết bí ẩn và tránh qua mê cung đen tối để tiến lên. </w:t>
-      </w:r>
-    </w:p>
-    <w:p>
-      <w:pPr>
-        <w:rPr>
-          <w:rFonts w:ascii="Times New Roman" w:hAnsi="Times New Roman" w:cs="Times New Roman"/>
-          <w:sz w:val="26"/>
-          <w:szCs w:val="26"/>
-        </w:rPr>
-      </w:pPr>
-      <w:r>
-        <w:rPr>
-          <w:rFonts w:ascii="Times New Roman" w:hAnsi="Times New Roman" w:cs="Times New Roman"/>
-          <w:sz w:val="26"/>
-          <w:szCs w:val="26"/>
-        </w:rPr>
         <w:t xml:space="preserve">Đồ Họa và Âm Nhạc: </w:t>
       </w:r>
     </w:p>
     <w:p>
       <w:pPr>
         <w:pStyle w:val="ListParagraph"/>
-        <w:numPr>
-          <w:ilvl w:val="0"/>
-          <w:numId w:val="8"/>
-        </w:numPr>
         <w:rPr>
           <w:rFonts w:ascii="Times New Roman" w:hAnsi="Times New Roman" w:cs="Times New Roman"/>
           <w:sz w:val="26"/>
@@ -794,22 +792,19 @@
     <w:p>
       <w:pPr>
         <w:pStyle w:val="ListParagraph"/>
-        <w:numPr>
-          <w:ilvl w:val="0"/>
-          <w:numId w:val="8"/>
-        </w:numPr>
-        <w:rPr>
-          <w:rFonts w:ascii="Times New Roman" w:hAnsi="Times New Roman" w:cs="Times New Roman"/>
-          <w:sz w:val="26"/>
-          <w:szCs w:val="26"/>
-        </w:rPr>
-      </w:pPr>
-      <w:r>
-        <w:rPr>
-          <w:rFonts w:ascii="Times New Roman" w:hAnsi="Times New Roman" w:cs="Times New Roman"/>
-          <w:sz w:val="26"/>
-          <w:szCs w:val="26"/>
-        </w:rPr>
+        <w:rPr>
+          <w:rFonts w:ascii="Times New Roman" w:hAnsi="Times New Roman" w:cs="Times New Roman"/>
+          <w:sz w:val="26"/>
+          <w:szCs w:val="26"/>
+        </w:rPr>
+      </w:pPr>
+      <w:r>
+        <w:rPr>
+          <w:rFonts w:ascii="Times New Roman" w:hAnsi="Times New Roman" w:cs="Times New Roman"/>
+          <w:sz w:val="26"/>
+          <w:szCs w:val="26"/>
+        </w:rPr>
+        <w:lastRenderedPageBreak/>
         <w:t>Âm Nhạc Phù Hợp: Âm nhạc độc đáo và phù hợp với từng khu vực, tăng cường trải nghiệm và tạo cảm giác hứng khởi.</w:t>
       </w:r>
     </w:p>
@@ -854,28 +849,6 @@
     </w:p>
     <w:p>
       <w:pPr>
-        <w:pStyle w:val="ListParagraph"/>
-        <w:numPr>
-          <w:ilvl w:val="0"/>
-          <w:numId w:val="9"/>
-        </w:numPr>
-        <w:rPr>
-          <w:rFonts w:ascii="Times New Roman" w:hAnsi="Times New Roman" w:cs="Times New Roman"/>
-          <w:sz w:val="26"/>
-          <w:szCs w:val="26"/>
-        </w:rPr>
-      </w:pPr>
-      <w:r>
-        <w:rPr>
-          <w:rFonts w:ascii="Times New Roman" w:hAnsi="Times New Roman" w:cs="Times New Roman"/>
-          <w:sz w:val="26"/>
-          <w:szCs w:val="26"/>
-        </w:rPr>
-        <w:t xml:space="preserve">Hỗ Trợ Nền Tảng Rộng: Phát triển trò chơi để tương thích trên nhiều nền tảng như PC, consoles, và mobile. </w:t>
-      </w:r>
-    </w:p>
-    <w:p>
-      <w:pPr>
         <w:rPr>
           <w:rFonts w:ascii="Times New Roman" w:hAnsi="Times New Roman" w:cs="Times New Roman"/>
           <w:sz w:val="26"/>
@@ -935,41 +908,40 @@
           <w:sz w:val="26"/>
           <w:szCs w:val="26"/>
         </w:rPr>
-        <w:t>Cơ Sở Hạ Tầng: Nền Tảng: Đa Nền Tảng: Phát triển trò chơi để hỗ trợ trên nhiều nền tảng như PC, consoles (PlayStation, Xbox), và mobile (iOS, Android).</w:t>
-      </w:r>
-    </w:p>
-    <w:p>
-      <w:pPr>
-        <w:rPr>
-          <w:rFonts w:ascii="Times New Roman" w:hAnsi="Times New Roman" w:cs="Times New Roman"/>
-          <w:sz w:val="26"/>
-          <w:szCs w:val="26"/>
-        </w:rPr>
-      </w:pPr>
-      <w:r>
-        <w:rPr>
-          <w:rFonts w:ascii="Times New Roman" w:hAnsi="Times New Roman" w:cs="Times New Roman"/>
-          <w:sz w:val="26"/>
-          <w:szCs w:val="26"/>
-        </w:rPr>
-        <w:t xml:space="preserve"> Đồ Họa: Pixel Art Độ Phân Giải Cao: Sử dụng đồ họa pixel art với độ phân giải cao để tạo ra một thế giới chi tiết và sống động. </w:t>
-      </w:r>
-    </w:p>
-    <w:p>
-      <w:pPr>
-        <w:rPr>
-          <w:rFonts w:ascii="Times New Roman" w:hAnsi="Times New Roman" w:cs="Times New Roman"/>
-          <w:sz w:val="26"/>
-          <w:szCs w:val="26"/>
-        </w:rPr>
-      </w:pPr>
-      <w:r>
-        <w:rPr>
-          <w:rFonts w:ascii="Times New Roman" w:hAnsi="Times New Roman" w:cs="Times New Roman"/>
-          <w:sz w:val="26"/>
-          <w:szCs w:val="26"/>
-        </w:rPr>
-        <w:t xml:space="preserve">Âm Nhạc và Hiệu Ứng Âm Thanh: Bản Nhạc Phù Hợp: Sử dụng bản nhạc phù hợp với từng khu vực để tạo cảm giác hòa mình vào thế giới. Cân nhắc đầu tư vào hiệu ứng âm thanh để tăng cường trải nghiệm người chơi. </w:t>
+        <w:t xml:space="preserve">Đồ Họa: Pixel Art Độ Phân Giải Cao: Sử dụng đồ họa pixel art với độ phân giải cao để tạo ra một thế giới chi tiết và sống động. </w:t>
+      </w:r>
+    </w:p>
+    <w:p>
+      <w:pPr>
+        <w:rPr>
+          <w:rFonts w:ascii="Times New Roman" w:hAnsi="Times New Roman" w:cs="Times New Roman"/>
+          <w:sz w:val="26"/>
+          <w:szCs w:val="26"/>
+        </w:rPr>
+      </w:pPr>
+      <w:r>
+        <w:rPr>
+          <w:rFonts w:ascii="Times New Roman" w:hAnsi="Times New Roman" w:cs="Times New Roman"/>
+          <w:sz w:val="26"/>
+          <w:szCs w:val="26"/>
+        </w:rPr>
+        <w:t xml:space="preserve">Âm Nhạc và Hiệu Ứng Âm Thanh: Bản </w:t>
+      </w:r>
+      <w:r>
+        <w:rPr>
+          <w:rFonts w:ascii="Times New Roman" w:hAnsi="Times New Roman" w:cs="Times New Roman"/>
+          <w:sz w:val="26"/>
+          <w:szCs w:val="26"/>
+        </w:rPr>
+        <w:t xml:space="preserve">nhạc phù hợp, </w:t>
+      </w:r>
+      <w:r>
+        <w:rPr>
+          <w:rFonts w:ascii="Times New Roman" w:hAnsi="Times New Roman" w:cs="Times New Roman"/>
+          <w:sz w:val="26"/>
+          <w:szCs w:val="26"/>
+        </w:rPr>
+        <w:t xml:space="preserve">Cân nhắc đầu tư vào hiệu ứng âm thanh để tăng cường trải nghiệm người chơi. </w:t>
       </w:r>
     </w:p>
     <w:p>
@@ -1008,69 +980,23 @@
           <w:sz w:val="26"/>
           <w:szCs w:val="26"/>
         </w:rPr>
-        <w:t xml:space="preserve">Điều Khiển Linh Hoạt: Hệ Thống Điều Khiển Mượt Mà: Phát triển điều khiển mượt mà và linh hoạt để người chơi có thể dễ dàng thích ứng với mọi tình huống. </w:t>
-      </w:r>
-    </w:p>
-    <w:p>
-      <w:pPr>
-        <w:pStyle w:val="ListParagraph"/>
-        <w:numPr>
-          <w:ilvl w:val="0"/>
-          <w:numId w:val="11"/>
-        </w:numPr>
-        <w:rPr>
-          <w:rFonts w:ascii="Times New Roman" w:hAnsi="Times New Roman" w:cs="Times New Roman"/>
-          <w:sz w:val="26"/>
-          <w:szCs w:val="26"/>
-        </w:rPr>
-      </w:pPr>
-      <w:r>
-        <w:rPr>
-          <w:rFonts w:ascii="Times New Roman" w:hAnsi="Times New Roman" w:cs="Times New Roman"/>
-          <w:sz w:val="26"/>
-          <w:szCs w:val="26"/>
-        </w:rPr>
-        <w:t xml:space="preserve">Hỗ Trợ Nền Tảng Rộng: Điều Khiển Tương Thích Nền Tảng: Thiết kế điều khiển tương thích với cả bàn phím/mouse và bảng điều khiển cầm tay để đảm bảo trải nghiệm tốt trên nhiều nền tảng. </w:t>
-      </w:r>
-    </w:p>
-    <w:p>
-      <w:pPr>
-        <w:rPr>
-          <w:rFonts w:ascii="Times New Roman" w:hAnsi="Times New Roman" w:cs="Times New Roman"/>
-          <w:sz w:val="26"/>
-          <w:szCs w:val="26"/>
-        </w:rPr>
-      </w:pPr>
-      <w:r>
-        <w:rPr>
-          <w:rFonts w:ascii="Times New Roman" w:hAnsi="Times New Roman" w:cs="Times New Roman"/>
-          <w:sz w:val="26"/>
-          <w:szCs w:val="26"/>
-        </w:rPr>
-        <w:lastRenderedPageBreak/>
-        <w:t xml:space="preserve">Môi Trường và Cấp Độ: </w:t>
-      </w:r>
-    </w:p>
-    <w:p>
-      <w:pPr>
-        <w:pStyle w:val="ListParagraph"/>
-        <w:numPr>
-          <w:ilvl w:val="0"/>
-          <w:numId w:val="12"/>
-        </w:numPr>
-        <w:rPr>
-          <w:rFonts w:ascii="Times New Roman" w:hAnsi="Times New Roman" w:cs="Times New Roman"/>
-          <w:sz w:val="26"/>
-          <w:szCs w:val="26"/>
-        </w:rPr>
-      </w:pPr>
-      <w:r>
-        <w:rPr>
-          <w:rFonts w:ascii="Times New Roman" w:hAnsi="Times New Roman" w:cs="Times New Roman"/>
-          <w:sz w:val="26"/>
-          <w:szCs w:val="26"/>
-        </w:rPr>
-        <w:t xml:space="preserve">Môi Trường Nền Tảng: Các Điểm Gắn Kết: Xác định các điểm gắn kết và đỉnh núi để Ruby có thể nhảy lên và khám phá thế giới một cách động lực. </w:t>
+        <w:t xml:space="preserve">Điều Khiển Linh Hoạt: Hệ </w:t>
+      </w:r>
+      <w:r>
+        <w:rPr>
+          <w:rFonts w:ascii="Times New Roman" w:hAnsi="Times New Roman" w:cs="Times New Roman"/>
+          <w:sz w:val="26"/>
+          <w:szCs w:val="26"/>
+        </w:rPr>
+        <w:t xml:space="preserve">thống điều khiển mượt mà, </w:t>
+      </w:r>
+      <w:r>
+        <w:rPr>
+          <w:rFonts w:ascii="Times New Roman" w:hAnsi="Times New Roman" w:cs="Times New Roman"/>
+          <w:sz w:val="26"/>
+          <w:szCs w:val="26"/>
+        </w:rPr>
+        <w:t xml:space="preserve">Phát triển điều khiển mượt mà và linh hoạt để người chơi có thể dễ dàng thích ứng với mọi tình huống. </w:t>
       </w:r>
     </w:p>
     <w:p>
@@ -1109,90 +1035,23 @@
           <w:sz w:val="26"/>
           <w:szCs w:val="26"/>
         </w:rPr>
-        <w:t xml:space="preserve">Tối Ưu Hóa Đồ Họa: Hiệu Suất Ưu Tiên: Tối ưu hóa đồ họa để đảm bảo trải nghiệm chơi game mượt mà trên tất cả các nền tảng mục tiêu. </w:t>
-      </w:r>
-    </w:p>
-    <w:p>
-      <w:pPr>
-        <w:pStyle w:val="ListParagraph"/>
-        <w:numPr>
-          <w:ilvl w:val="0"/>
-          <w:numId w:val="13"/>
-        </w:numPr>
-        <w:rPr>
-          <w:rFonts w:ascii="Times New Roman" w:hAnsi="Times New Roman" w:cs="Times New Roman"/>
-          <w:sz w:val="26"/>
-          <w:szCs w:val="26"/>
-        </w:rPr>
-      </w:pPr>
-      <w:r>
-        <w:rPr>
-          <w:rFonts w:ascii="Times New Roman" w:hAnsi="Times New Roman" w:cs="Times New Roman"/>
-          <w:sz w:val="26"/>
-          <w:szCs w:val="26"/>
-        </w:rPr>
-        <w:t>Hỗ Trợ Cập Nhật Sau Phát Hành: Kế Hoạch Cập Nhật Định Kỳ: Lập kế hoạch cập nhật sau phát hành để thêm nhiều nội dung mới và duy trì sự hứng thú của cộng đồng người chơi.</w:t>
-      </w:r>
-    </w:p>
-    <w:p>
-      <w:pPr>
-        <w:rPr>
-          <w:rFonts w:ascii="Times New Roman" w:hAnsi="Times New Roman" w:cs="Times New Roman"/>
-          <w:sz w:val="26"/>
-          <w:szCs w:val="26"/>
-        </w:rPr>
-      </w:pPr>
-      <w:r>
-        <w:rPr>
-          <w:rFonts w:ascii="Times New Roman" w:hAnsi="Times New Roman" w:cs="Times New Roman"/>
-          <w:sz w:val="26"/>
-          <w:szCs w:val="26"/>
-        </w:rPr>
-        <w:t xml:space="preserve"> Bảo mật và Kiểm Soát Chất Lượng: </w:t>
-      </w:r>
-    </w:p>
-    <w:p>
-      <w:pPr>
-        <w:pStyle w:val="ListParagraph"/>
-        <w:numPr>
-          <w:ilvl w:val="0"/>
-          <w:numId w:val="14"/>
-        </w:numPr>
-        <w:rPr>
-          <w:rFonts w:ascii="Times New Roman" w:hAnsi="Times New Roman" w:cs="Times New Roman"/>
-          <w:sz w:val="26"/>
-          <w:szCs w:val="26"/>
-        </w:rPr>
-      </w:pPr>
-      <w:r>
-        <w:rPr>
-          <w:rFonts w:ascii="Times New Roman" w:hAnsi="Times New Roman" w:cs="Times New Roman"/>
-          <w:sz w:val="26"/>
-          <w:szCs w:val="26"/>
-        </w:rPr>
-        <w:t xml:space="preserve">Kiểm Soát Chất Lượng: Quá Trình Kiểm Soát Chất Lượng Chặt Chẽ: Thiết lập quy trình kiểm soát chất lượng để đảm bảo rằng trò chơi đáp ứng các tiêu chuẩn chất lượng cao. </w:t>
-      </w:r>
-    </w:p>
-    <w:p>
-      <w:pPr>
-        <w:pStyle w:val="ListParagraph"/>
-        <w:numPr>
-          <w:ilvl w:val="0"/>
-          <w:numId w:val="14"/>
-        </w:numPr>
-        <w:rPr>
-          <w:rFonts w:ascii="Times New Roman" w:hAnsi="Times New Roman" w:cs="Times New Roman"/>
-          <w:sz w:val="26"/>
-          <w:szCs w:val="26"/>
-        </w:rPr>
-      </w:pPr>
-      <w:r>
-        <w:rPr>
-          <w:rFonts w:ascii="Times New Roman" w:hAnsi="Times New Roman" w:cs="Times New Roman"/>
-          <w:sz w:val="26"/>
-          <w:szCs w:val="26"/>
-        </w:rPr>
-        <w:t xml:space="preserve">Bảo Mật Game: Bảo Mật Tài Khoản và Dữ Liệu Người Chơi: Bảo đảm an toàn cho tài khoản người chơi và dữ liệu cá nhân thông qua biện pháp bảo mật mạnh mẽ. </w:t>
+        <w:t xml:space="preserve">Tối Ưu Hóa Đồ Họa: Hiệu </w:t>
+      </w:r>
+      <w:r>
+        <w:rPr>
+          <w:rFonts w:ascii="Times New Roman" w:hAnsi="Times New Roman" w:cs="Times New Roman"/>
+          <w:sz w:val="26"/>
+          <w:szCs w:val="26"/>
+        </w:rPr>
+        <w:t>suất ưu tiên,</w:t>
+      </w:r>
+      <w:r>
+        <w:rPr>
+          <w:rFonts w:ascii="Times New Roman" w:hAnsi="Times New Roman" w:cs="Times New Roman"/>
+          <w:sz w:val="26"/>
+          <w:szCs w:val="26"/>
+        </w:rPr>
+        <w:t xml:space="preserve"> Tối ưu hóa đồ họa để đảm bảo trải nghiệm chơi game mượt mà trên tất cả các nền tảng mục tiêu. </w:t>
       </w:r>
     </w:p>
     <w:p>

</xml_diff>